<commit_message>
Push completed version, with added comments and documentation
</commit_message>
<xml_diff>
--- a/Project Documentation.docx
+++ b/Project Documentation.docx
@@ -6,6 +6,7 @@
       <w:pPr>
         <w:spacing w:line="240" w:lineRule="auto"/>
         <w:contextualSpacing/>
+        <w:jc w:val="center"/>
         <w:rPr>
           <w:rFonts w:ascii="Arial" w:hAnsi="Arial" w:cs="Arial"/>
           <w:b/>
@@ -22,6 +23,2982 @@
           <w:sz w:val="28"/>
           <w:szCs w:val="28"/>
         </w:rPr>
+        <w:t>Instructions to Run Application</w:t>
+      </w:r>
+    </w:p>
+    <w:p>
+      <w:pPr>
+        <w:spacing w:line="240" w:lineRule="auto"/>
+        <w:contextualSpacing/>
+        <w:rPr>
+          <w:rFonts w:ascii="Arial" w:hAnsi="Arial" w:cs="Arial"/>
+          <w:b/>
+          <w:bCs/>
+          <w:sz w:val="28"/>
+          <w:szCs w:val="28"/>
+        </w:rPr>
+      </w:pPr>
+      <w:r>
+        <w:rPr>
+          <w:rFonts w:ascii="Arial" w:hAnsi="Arial" w:cs="Arial"/>
+          <w:b/>
+          <w:bCs/>
+          <w:sz w:val="28"/>
+          <w:szCs w:val="28"/>
+        </w:rPr>
+        <w:pict w14:anchorId="1EA3BCE7">
+          <v:rect id="_x0000_i1025" style="width:0;height:1.5pt" o:hralign="center" o:hrstd="t" o:hr="t" fillcolor="#a0a0a0" stroked="f"/>
+        </w:pict>
+      </w:r>
+    </w:p>
+    <w:p>
+      <w:pPr>
+        <w:pStyle w:val="ListParagraph"/>
+        <w:numPr>
+          <w:ilvl w:val="0"/>
+          <w:numId w:val="10"/>
+        </w:numPr>
+        <w:spacing w:line="240" w:lineRule="auto"/>
+        <w:rPr>
+          <w:rFonts w:ascii="Arial" w:hAnsi="Arial" w:cs="Arial"/>
+          <w:b/>
+          <w:bCs/>
+        </w:rPr>
+      </w:pPr>
+      <w:r>
+        <w:rPr>
+          <w:rFonts w:ascii="Arial" w:hAnsi="Arial" w:cs="Arial"/>
+          <w:b/>
+          <w:bCs/>
+        </w:rPr>
+        <w:t>Note:</w:t>
+      </w:r>
+      <w:r>
+        <w:rPr>
+          <w:rFonts w:ascii="Arial" w:hAnsi="Arial" w:cs="Arial"/>
+        </w:rPr>
+        <w:t xml:space="preserve"> This project was coded using a Windows machine.</w:t>
+      </w:r>
+    </w:p>
+    <w:p>
+      <w:pPr>
+        <w:pStyle w:val="ListParagraph"/>
+        <w:numPr>
+          <w:ilvl w:val="0"/>
+          <w:numId w:val="10"/>
+        </w:numPr>
+        <w:spacing w:line="240" w:lineRule="auto"/>
+        <w:rPr>
+          <w:rFonts w:ascii="Arial" w:hAnsi="Arial" w:cs="Arial"/>
+          <w:b/>
+          <w:bCs/>
+        </w:rPr>
+      </w:pPr>
+      <w:r>
+        <w:rPr>
+          <w:rFonts w:ascii="Arial" w:hAnsi="Arial" w:cs="Arial"/>
+        </w:rPr>
+        <w:t xml:space="preserve">There are two parts to running this application, running the </w:t>
+      </w:r>
+      <w:r>
+        <w:rPr>
+          <w:rFonts w:ascii="Arial" w:hAnsi="Arial" w:cs="Arial"/>
+          <w:b/>
+          <w:bCs/>
+        </w:rPr>
+        <w:t>Web A</w:t>
+      </w:r>
+      <w:r>
+        <w:rPr>
+          <w:rFonts w:ascii="Arial" w:hAnsi="Arial" w:cs="Arial"/>
+          <w:b/>
+          <w:bCs/>
+        </w:rPr>
+        <w:t>PI</w:t>
+      </w:r>
+      <w:r>
+        <w:rPr>
+          <w:rFonts w:ascii="Arial" w:hAnsi="Arial" w:cs="Arial"/>
+        </w:rPr>
+        <w:t xml:space="preserve">, and running the </w:t>
+      </w:r>
+      <w:r>
+        <w:rPr>
+          <w:rFonts w:ascii="Arial" w:hAnsi="Arial" w:cs="Arial"/>
+          <w:b/>
+          <w:bCs/>
+        </w:rPr>
+        <w:t>Angular Application</w:t>
+      </w:r>
+      <w:r>
+        <w:rPr>
+          <w:rFonts w:ascii="Arial" w:hAnsi="Arial" w:cs="Arial"/>
+        </w:rPr>
+        <w:t>.</w:t>
+      </w:r>
+    </w:p>
+    <w:p>
+      <w:pPr>
+        <w:spacing w:line="240" w:lineRule="auto"/>
+        <w:rPr>
+          <w:rFonts w:ascii="Arial" w:hAnsi="Arial" w:cs="Arial"/>
+          <w:b/>
+          <w:bCs/>
+          <w:u w:val="single"/>
+        </w:rPr>
+      </w:pPr>
+    </w:p>
+    <w:p>
+      <w:pPr>
+        <w:spacing w:line="240" w:lineRule="auto"/>
+        <w:rPr>
+          <w:rFonts w:ascii="Arial" w:hAnsi="Arial" w:cs="Arial"/>
+          <w:u w:val="single"/>
+        </w:rPr>
+      </w:pPr>
+      <w:r>
+        <w:rPr>
+          <w:rFonts w:ascii="Arial" w:hAnsi="Arial" w:cs="Arial"/>
+          <w:b/>
+          <w:bCs/>
+          <w:u w:val="single"/>
+        </w:rPr>
+        <w:t>Re</w:t>
+      </w:r>
+      <w:r>
+        <w:rPr>
+          <w:rFonts w:ascii="Arial" w:hAnsi="Arial" w:cs="Arial"/>
+          <w:b/>
+          <w:bCs/>
+          <w:u w:val="single"/>
+        </w:rPr>
+        <w:t>commended</w:t>
+      </w:r>
+      <w:r>
+        <w:rPr>
+          <w:rFonts w:ascii="Arial" w:hAnsi="Arial" w:cs="Arial"/>
+          <w:b/>
+          <w:bCs/>
+          <w:u w:val="single"/>
+        </w:rPr>
+        <w:t xml:space="preserve"> Installations</w:t>
+      </w:r>
+    </w:p>
+    <w:p>
+      <w:pPr>
+        <w:pStyle w:val="ListParagraph"/>
+        <w:numPr>
+          <w:ilvl w:val="0"/>
+          <w:numId w:val="15"/>
+        </w:numPr>
+        <w:spacing w:line="240" w:lineRule="auto"/>
+        <w:rPr>
+          <w:rFonts w:ascii="Arial" w:hAnsi="Arial" w:cs="Arial"/>
+        </w:rPr>
+      </w:pPr>
+      <w:r>
+        <w:rPr>
+          <w:rFonts w:ascii="Arial" w:hAnsi="Arial" w:cs="Arial"/>
+          <w:b/>
+          <w:bCs/>
+        </w:rPr>
+        <w:t>Web Api</w:t>
+      </w:r>
+      <w:r>
+        <w:rPr>
+          <w:rFonts w:ascii="Arial" w:hAnsi="Arial" w:cs="Arial"/>
+        </w:rPr>
+        <w:t>:</w:t>
+      </w:r>
+      <w:r>
+        <w:rPr>
+          <w:rFonts w:ascii="Arial" w:hAnsi="Arial" w:cs="Arial"/>
+        </w:rPr>
+        <w:t xml:space="preserve"> </w:t>
+      </w:r>
+    </w:p>
+    <w:p>
+      <w:pPr>
+        <w:pStyle w:val="ListParagraph"/>
+        <w:numPr>
+          <w:ilvl w:val="1"/>
+          <w:numId w:val="15"/>
+        </w:numPr>
+        <w:spacing w:line="240" w:lineRule="auto"/>
+        <w:rPr>
+          <w:rFonts w:ascii="Arial" w:hAnsi="Arial" w:cs="Arial"/>
+        </w:rPr>
+      </w:pPr>
+      <w:r>
+        <w:rPr>
+          <w:rFonts w:ascii="Arial" w:hAnsi="Arial" w:cs="Arial"/>
+        </w:rPr>
+        <w:t xml:space="preserve">Obtained requirements from the Microsoft Web API Tutorial: </w:t>
+      </w:r>
+      <w:hyperlink r:id="rId5" w:history="1">
+        <w:r>
+          <w:rPr>
+            <w:rStyle w:val="Hyperlink"/>
+            <w:rFonts w:ascii="Arial" w:hAnsi="Arial" w:cs="Arial"/>
+          </w:rPr>
+          <w:t>https://docs.microsoft.com/en-us/aspnet/core/tutorials/first-web-api?view=aspnetcore-3.1&amp;viewFallbackFrom=aspnetcore-&amp;tabs=visual-studio-code</w:t>
+        </w:r>
+      </w:hyperlink>
+    </w:p>
+    <w:p>
+      <w:pPr>
+        <w:pStyle w:val="ListParagraph"/>
+        <w:numPr>
+          <w:ilvl w:val="1"/>
+          <w:numId w:val="15"/>
+        </w:numPr>
+        <w:spacing w:line="240" w:lineRule="auto"/>
+        <w:rPr>
+          <w:rFonts w:ascii="Arial" w:hAnsi="Arial" w:cs="Arial"/>
+        </w:rPr>
+      </w:pPr>
+      <w:r>
+        <w:rPr>
+          <w:rFonts w:ascii="Arial" w:hAnsi="Arial" w:cs="Arial"/>
+          <w:b/>
+          <w:bCs/>
+        </w:rPr>
+        <w:t>Visual Studio Code:</w:t>
+      </w:r>
+      <w:r>
+        <w:rPr>
+          <w:rFonts w:ascii="Arial" w:hAnsi="Arial" w:cs="Arial"/>
+        </w:rPr>
+        <w:t xml:space="preserve"> </w:t>
+      </w:r>
+      <w:hyperlink r:id="rId6" w:history="1">
+        <w:r>
+          <w:rPr>
+            <w:rStyle w:val="Hyperlink"/>
+            <w:rFonts w:ascii="Arial" w:hAnsi="Arial" w:cs="Arial"/>
+          </w:rPr>
+          <w:t>https://code.visualstudio.com/download</w:t>
+        </w:r>
+      </w:hyperlink>
+    </w:p>
+    <w:p>
+      <w:pPr>
+        <w:pStyle w:val="ListParagraph"/>
+        <w:numPr>
+          <w:ilvl w:val="1"/>
+          <w:numId w:val="15"/>
+        </w:numPr>
+        <w:spacing w:line="240" w:lineRule="auto"/>
+        <w:rPr>
+          <w:rFonts w:ascii="Arial" w:hAnsi="Arial" w:cs="Arial"/>
+        </w:rPr>
+      </w:pPr>
+      <w:r>
+        <w:rPr>
+          <w:rFonts w:ascii="Arial" w:hAnsi="Arial" w:cs="Arial"/>
+          <w:b/>
+          <w:bCs/>
+        </w:rPr>
+        <w:t xml:space="preserve">C# for Visual Studio Code: </w:t>
+      </w:r>
+      <w:hyperlink r:id="rId7" w:history="1">
+        <w:r>
+          <w:rPr>
+            <w:rStyle w:val="Hyperlink"/>
+            <w:rFonts w:ascii="Arial" w:hAnsi="Arial" w:cs="Arial"/>
+          </w:rPr>
+          <w:t>https://marketplace.visualstudio.com/items?itemName=ms-dotnettools.csharp</w:t>
+        </w:r>
+      </w:hyperlink>
+    </w:p>
+    <w:p>
+      <w:pPr>
+        <w:pStyle w:val="ListParagraph"/>
+        <w:numPr>
+          <w:ilvl w:val="1"/>
+          <w:numId w:val="15"/>
+        </w:numPr>
+        <w:spacing w:line="240" w:lineRule="auto"/>
+        <w:rPr>
+          <w:rFonts w:ascii="Arial" w:hAnsi="Arial" w:cs="Arial"/>
+        </w:rPr>
+      </w:pPr>
+      <w:r>
+        <w:rPr>
+          <w:rFonts w:ascii="Arial" w:hAnsi="Arial" w:cs="Arial"/>
+          <w:b/>
+          <w:bCs/>
+        </w:rPr>
+        <w:t xml:space="preserve">.NET Core 3.1 SDK or later </w:t>
+      </w:r>
+      <w:r>
+        <w:rPr>
+          <w:rFonts w:ascii="Arial" w:hAnsi="Arial" w:cs="Arial"/>
+        </w:rPr>
+        <w:t xml:space="preserve">(I installed </w:t>
+      </w:r>
+      <w:r>
+        <w:rPr>
+          <w:rFonts w:ascii="Arial" w:hAnsi="Arial" w:cs="Arial"/>
+          <w:b/>
+          <w:bCs/>
+        </w:rPr>
+        <w:t>SDK 3.1.301</w:t>
+      </w:r>
+      <w:r>
+        <w:rPr>
+          <w:rFonts w:ascii="Arial" w:hAnsi="Arial" w:cs="Arial"/>
+        </w:rPr>
+        <w:t xml:space="preserve">): </w:t>
+      </w:r>
+      <w:hyperlink r:id="rId8" w:history="1">
+        <w:r>
+          <w:rPr>
+            <w:rStyle w:val="Hyperlink"/>
+            <w:rFonts w:ascii="Arial" w:hAnsi="Arial" w:cs="Arial"/>
+          </w:rPr>
+          <w:t>https://dotnet.microsoft.com/download/dotnet-core/3.1</w:t>
+        </w:r>
+      </w:hyperlink>
+    </w:p>
+    <w:p>
+      <w:pPr>
+        <w:pStyle w:val="ListParagraph"/>
+        <w:numPr>
+          <w:ilvl w:val="0"/>
+          <w:numId w:val="15"/>
+        </w:numPr>
+        <w:spacing w:line="240" w:lineRule="auto"/>
+        <w:rPr>
+          <w:rFonts w:ascii="Arial" w:hAnsi="Arial" w:cs="Arial"/>
+        </w:rPr>
+      </w:pPr>
+      <w:r>
+        <w:rPr>
+          <w:rFonts w:ascii="Arial" w:hAnsi="Arial" w:cs="Arial"/>
+          <w:b/>
+          <w:bCs/>
+        </w:rPr>
+        <w:t>Angular Application:</w:t>
+      </w:r>
+    </w:p>
+    <w:p>
+      <w:pPr>
+        <w:pStyle w:val="ListParagraph"/>
+        <w:numPr>
+          <w:ilvl w:val="1"/>
+          <w:numId w:val="15"/>
+        </w:numPr>
+        <w:spacing w:line="240" w:lineRule="auto"/>
+        <w:rPr>
+          <w:rFonts w:ascii="Arial" w:hAnsi="Arial" w:cs="Arial"/>
+        </w:rPr>
+      </w:pPr>
+      <w:r>
+        <w:rPr>
+          <w:rFonts w:ascii="Arial" w:hAnsi="Arial" w:cs="Arial"/>
+        </w:rPr>
+        <w:t xml:space="preserve">Obtained requirements from the Angular Tutorial: </w:t>
+      </w:r>
+      <w:hyperlink r:id="rId9" w:history="1">
+        <w:r>
+          <w:rPr>
+            <w:rStyle w:val="Hyperlink"/>
+            <w:rFonts w:ascii="Arial" w:hAnsi="Arial" w:cs="Arial"/>
+          </w:rPr>
+          <w:t>https://angular.io/guide/setup-local</w:t>
+        </w:r>
+      </w:hyperlink>
+    </w:p>
+    <w:p>
+      <w:pPr>
+        <w:pStyle w:val="ListParagraph"/>
+        <w:numPr>
+          <w:ilvl w:val="1"/>
+          <w:numId w:val="15"/>
+        </w:numPr>
+        <w:spacing w:line="240" w:lineRule="auto"/>
+        <w:rPr>
+          <w:rFonts w:ascii="Arial" w:hAnsi="Arial" w:cs="Arial"/>
+        </w:rPr>
+      </w:pPr>
+      <w:r>
+        <w:rPr>
+          <w:rFonts w:ascii="Arial" w:hAnsi="Arial" w:cs="Arial"/>
+          <w:b/>
+          <w:bCs/>
+        </w:rPr>
+        <w:t>Node.js:</w:t>
+      </w:r>
+      <w:r>
+        <w:rPr>
+          <w:rFonts w:ascii="Arial" w:hAnsi="Arial" w:cs="Arial"/>
+        </w:rPr>
+        <w:t xml:space="preserve"> </w:t>
+      </w:r>
+      <w:hyperlink r:id="rId10" w:history="1">
+        <w:r>
+          <w:rPr>
+            <w:rStyle w:val="Hyperlink"/>
+            <w:rFonts w:ascii="Arial" w:hAnsi="Arial" w:cs="Arial"/>
+          </w:rPr>
+          <w:t>https://nodejs.org/en/</w:t>
+        </w:r>
+      </w:hyperlink>
+    </w:p>
+    <w:p>
+      <w:pPr>
+        <w:pStyle w:val="ListParagraph"/>
+        <w:numPr>
+          <w:ilvl w:val="1"/>
+          <w:numId w:val="15"/>
+        </w:numPr>
+        <w:spacing w:line="240" w:lineRule="auto"/>
+        <w:rPr>
+          <w:rFonts w:ascii="Arial" w:hAnsi="Arial" w:cs="Arial"/>
+        </w:rPr>
+      </w:pPr>
+      <w:r>
+        <w:rPr>
+          <w:rFonts w:ascii="Arial" w:hAnsi="Arial" w:cs="Arial"/>
+          <w:b/>
+          <w:bCs/>
+        </w:rPr>
+        <w:t>Angular CLI:</w:t>
+      </w:r>
+      <w:r>
+        <w:rPr>
+          <w:rFonts w:ascii="Arial" w:hAnsi="Arial" w:cs="Arial"/>
+        </w:rPr>
+        <w:t xml:space="preserve"> Run the following command in Command Prompt or Terminal: </w:t>
+      </w:r>
+      <w:r>
+        <w:rPr>
+          <w:rFonts w:ascii="Courier New" w:hAnsi="Courier New" w:cs="Courier New"/>
+          <w:b/>
+          <w:bCs/>
+        </w:rPr>
+        <w:t>npm install -g @angular/cli</w:t>
+      </w:r>
+    </w:p>
+    <w:p>
+      <w:pPr>
+        <w:spacing w:line="240" w:lineRule="auto"/>
+        <w:rPr>
+          <w:rFonts w:ascii="Arial" w:hAnsi="Arial" w:cs="Arial"/>
+          <w:b/>
+          <w:bCs/>
+          <w:u w:val="single"/>
+        </w:rPr>
+      </w:pPr>
+    </w:p>
+    <w:p>
+      <w:pPr>
+        <w:spacing w:line="240" w:lineRule="auto"/>
+        <w:rPr>
+          <w:rFonts w:ascii="Arial" w:hAnsi="Arial" w:cs="Arial"/>
+          <w:b/>
+          <w:bCs/>
+          <w:u w:val="single"/>
+        </w:rPr>
+      </w:pPr>
+      <w:r>
+        <w:rPr>
+          <w:rFonts w:ascii="Arial" w:hAnsi="Arial" w:cs="Arial"/>
+          <w:b/>
+          <w:bCs/>
+          <w:u w:val="single"/>
+        </w:rPr>
+        <w:t>Part 1.</w:t>
+      </w:r>
+      <w:r>
+        <w:rPr>
+          <w:rFonts w:ascii="Arial" w:hAnsi="Arial" w:cs="Arial"/>
+          <w:u w:val="single"/>
+        </w:rPr>
+        <w:t xml:space="preserve"> </w:t>
+      </w:r>
+      <w:r>
+        <w:rPr>
+          <w:rFonts w:ascii="Arial" w:hAnsi="Arial" w:cs="Arial"/>
+          <w:b/>
+          <w:bCs/>
+          <w:u w:val="single"/>
+        </w:rPr>
+        <w:t>Obtaining the Source Code</w:t>
+      </w:r>
+    </w:p>
+    <w:p>
+      <w:pPr>
+        <w:pStyle w:val="ListParagraph"/>
+        <w:numPr>
+          <w:ilvl w:val="0"/>
+          <w:numId w:val="13"/>
+        </w:numPr>
+        <w:spacing w:line="240" w:lineRule="auto"/>
+        <w:rPr>
+          <w:rFonts w:ascii="Arial" w:hAnsi="Arial" w:cs="Arial"/>
+        </w:rPr>
+      </w:pPr>
+      <w:r>
+        <w:rPr>
+          <w:rFonts w:ascii="Arial" w:hAnsi="Arial" w:cs="Arial"/>
+        </w:rPr>
+        <w:t>Given the link provided in the email, click on the link, which leads to the GitHub page containing the source code.</w:t>
+      </w:r>
+    </w:p>
+    <w:p>
+      <w:pPr>
+        <w:pStyle w:val="ListParagraph"/>
+        <w:numPr>
+          <w:ilvl w:val="0"/>
+          <w:numId w:val="13"/>
+        </w:numPr>
+        <w:spacing w:line="240" w:lineRule="auto"/>
+        <w:rPr>
+          <w:rFonts w:ascii="Arial" w:hAnsi="Arial" w:cs="Arial"/>
+        </w:rPr>
+      </w:pPr>
+      <w:r>
+        <w:rPr>
+          <w:rFonts w:ascii="Arial" w:hAnsi="Arial" w:cs="Arial"/>
+        </w:rPr>
+        <w:t xml:space="preserve">Click on the green </w:t>
+      </w:r>
+      <w:r>
+        <w:rPr>
+          <w:rFonts w:ascii="Arial" w:hAnsi="Arial" w:cs="Arial"/>
+          <w:b/>
+          <w:bCs/>
+        </w:rPr>
+        <w:t>Code</w:t>
+      </w:r>
+      <w:r>
+        <w:rPr>
+          <w:rFonts w:ascii="Arial" w:hAnsi="Arial" w:cs="Arial"/>
+        </w:rPr>
+        <w:t xml:space="preserve"> button and:</w:t>
+      </w:r>
+    </w:p>
+    <w:p>
+      <w:pPr>
+        <w:pStyle w:val="ListParagraph"/>
+        <w:numPr>
+          <w:ilvl w:val="1"/>
+          <w:numId w:val="13"/>
+        </w:numPr>
+        <w:spacing w:line="240" w:lineRule="auto"/>
+        <w:rPr>
+          <w:rFonts w:ascii="Arial" w:hAnsi="Arial" w:cs="Arial"/>
+        </w:rPr>
+      </w:pPr>
+      <w:r>
+        <w:rPr>
+          <w:rFonts w:ascii="Arial" w:hAnsi="Arial" w:cs="Arial"/>
+          <w:b/>
+          <w:bCs/>
+        </w:rPr>
+        <w:t>Clone</w:t>
+      </w:r>
+      <w:r>
+        <w:rPr>
+          <w:rFonts w:ascii="Arial" w:hAnsi="Arial" w:cs="Arial"/>
+        </w:rPr>
+        <w:t xml:space="preserve"> the repository.</w:t>
+      </w:r>
+    </w:p>
+    <w:p>
+      <w:pPr>
+        <w:pStyle w:val="ListParagraph"/>
+        <w:numPr>
+          <w:ilvl w:val="1"/>
+          <w:numId w:val="13"/>
+        </w:numPr>
+        <w:spacing w:line="240" w:lineRule="auto"/>
+        <w:rPr>
+          <w:rFonts w:ascii="Arial" w:hAnsi="Arial" w:cs="Arial"/>
+        </w:rPr>
+      </w:pPr>
+      <w:r>
+        <w:rPr>
+          <w:rFonts w:ascii="Arial" w:hAnsi="Arial" w:cs="Arial"/>
+        </w:rPr>
+        <w:t xml:space="preserve">Alternatively, if you don’t have a local repository set up, click on the </w:t>
+      </w:r>
+      <w:r>
+        <w:rPr>
+          <w:rFonts w:ascii="Arial" w:hAnsi="Arial" w:cs="Arial"/>
+          <w:b/>
+          <w:bCs/>
+        </w:rPr>
+        <w:t>“</w:t>
+      </w:r>
+      <w:r>
+        <w:rPr>
+          <w:rFonts w:ascii="Arial" w:hAnsi="Arial" w:cs="Arial"/>
+          <w:b/>
+          <w:bCs/>
+        </w:rPr>
+        <w:t>Download ZIP</w:t>
+      </w:r>
+      <w:r>
+        <w:rPr>
+          <w:rFonts w:ascii="Arial" w:hAnsi="Arial" w:cs="Arial"/>
+          <w:b/>
+          <w:bCs/>
+        </w:rPr>
+        <w:t>”</w:t>
+      </w:r>
+      <w:r>
+        <w:rPr>
+          <w:rFonts w:ascii="Arial" w:hAnsi="Arial" w:cs="Arial"/>
+        </w:rPr>
+        <w:t xml:space="preserve"> button to download the folder. Once downloaded, extract the folder to whichever folder is convenient for you.</w:t>
+      </w:r>
+    </w:p>
+    <w:p>
+      <w:pPr>
+        <w:pStyle w:val="ListParagraph"/>
+        <w:spacing w:line="240" w:lineRule="auto"/>
+        <w:ind w:left="1440"/>
+        <w:rPr>
+          <w:rFonts w:ascii="Arial" w:hAnsi="Arial" w:cs="Arial"/>
+        </w:rPr>
+      </w:pPr>
+    </w:p>
+    <w:p>
+      <w:pPr>
+        <w:spacing w:line="240" w:lineRule="auto"/>
+        <w:jc w:val="center"/>
+        <w:rPr>
+          <w:rFonts w:ascii="Arial" w:hAnsi="Arial" w:cs="Arial"/>
+        </w:rPr>
+      </w:pPr>
+      <w:r>
+        <w:rPr>
+          <w:noProof/>
+        </w:rPr>
+        <mc:AlternateContent>
+          <mc:Choice Requires="wps">
+            <w:drawing>
+              <wp:anchor distT="0" distB="0" distL="114300" distR="114300" simplePos="0" relativeHeight="251672576" behindDoc="0" locked="0" layoutInCell="1" allowOverlap="1" wp14:anchorId="206707A7" wp14:editId="2ADF1F0E">
+                <wp:simplePos x="0" y="0"/>
+                <wp:positionH relativeFrom="column">
+                  <wp:posOffset>665018</wp:posOffset>
+                </wp:positionH>
+                <wp:positionV relativeFrom="paragraph">
+                  <wp:posOffset>1862801</wp:posOffset>
+                </wp:positionV>
+                <wp:extent cx="4759037" cy="505691"/>
+                <wp:effectExtent l="0" t="0" r="0" b="0"/>
+                <wp:wrapNone/>
+                <wp:docPr id="9" name="Text Box 9"/>
+                <wp:cNvGraphicFramePr/>
+                <a:graphic xmlns:a="http://schemas.openxmlformats.org/drawingml/2006/main">
+                  <a:graphicData uri="http://schemas.microsoft.com/office/word/2010/wordprocessingShape">
+                    <wps:wsp>
+                      <wps:cNvSpPr txBox="1"/>
+                      <wps:spPr>
+                        <a:xfrm>
+                          <a:off x="0" y="0"/>
+                          <a:ext cx="4759037" cy="505691"/>
+                        </a:xfrm>
+                        <a:prstGeom prst="rect">
+                          <a:avLst/>
+                        </a:prstGeom>
+                        <a:noFill/>
+                        <a:ln w="6350">
+                          <a:noFill/>
+                        </a:ln>
+                      </wps:spPr>
+                      <wps:txbx>
+                        <w:txbxContent>
+                          <w:p>
+                            <w:pPr>
+                              <w:rPr>
+                                <w:rFonts w:ascii="Arial" w:hAnsi="Arial" w:cs="Arial"/>
+                                <w:sz w:val="18"/>
+                                <w:szCs w:val="18"/>
+                              </w:rPr>
+                            </w:pPr>
+                            <w:r>
+                              <w:rPr>
+                                <w:rFonts w:ascii="Arial" w:hAnsi="Arial" w:cs="Arial"/>
+                                <w:b/>
+                                <w:bCs/>
+                                <w:sz w:val="18"/>
+                                <w:szCs w:val="18"/>
+                              </w:rPr>
+                              <w:t>Figure 1.</w:t>
+                            </w:r>
+                            <w:r>
+                              <w:rPr>
+                                <w:rFonts w:ascii="Arial" w:hAnsi="Arial" w:cs="Arial"/>
+                                <w:sz w:val="18"/>
+                                <w:szCs w:val="18"/>
+                              </w:rPr>
+                              <w:t xml:space="preserve"> The link to the GitHub page should lead to a page that looks like this. (2) Click on the Code button to make the dropdown menu above appear. (2.b) The link to the “Download ZIP” option.</w:t>
+                            </w:r>
+                          </w:p>
+                        </w:txbxContent>
+                      </wps:txbx>
+                      <wps:bodyPr rot="0" spcFirstLastPara="0" vertOverflow="overflow" horzOverflow="overflow" vert="horz" wrap="square" lIns="91440" tIns="45720" rIns="91440" bIns="45720" numCol="1" spcCol="0" rtlCol="0" fromWordArt="0" anchor="t" anchorCtr="0" forceAA="0" compatLnSpc="1">
+                        <a:prstTxWarp prst="textNoShape">
+                          <a:avLst/>
+                        </a:prstTxWarp>
+                        <a:noAutofit/>
+                      </wps:bodyPr>
+                    </wps:wsp>
+                  </a:graphicData>
+                </a:graphic>
+                <wp14:sizeRelH relativeFrom="margin">
+                  <wp14:pctWidth>0</wp14:pctWidth>
+                </wp14:sizeRelH>
+                <wp14:sizeRelV relativeFrom="margin">
+                  <wp14:pctHeight>0</wp14:pctHeight>
+                </wp14:sizeRelV>
+              </wp:anchor>
+            </w:drawing>
+          </mc:Choice>
+          <mc:Fallback>
+            <w:pict>
+              <v:shapetype w14:anchorId="206707A7" id="_x0000_t202" coordsize="21600,21600" o:spt="202" path="m,l,21600r21600,l21600,xe">
+                <v:stroke joinstyle="miter"/>
+                <v:path gradientshapeok="t" o:connecttype="rect"/>
+              </v:shapetype>
+              <v:shape id="Text Box 9" o:spid="_x0000_s1026" type="#_x0000_t202" style="position:absolute;left:0;text-align:left;margin-left:52.35pt;margin-top:146.7pt;width:374.75pt;height:39.8pt;z-index:251672576;visibility:visible;mso-wrap-style:square;mso-width-percent:0;mso-height-percent:0;mso-wrap-distance-left:9pt;mso-wrap-distance-top:0;mso-wrap-distance-right:9pt;mso-wrap-distance-bottom:0;mso-position-horizontal:absolute;mso-position-horizontal-relative:text;mso-position-vertical:absolute;mso-position-vertical-relative:text;mso-width-percent:0;mso-height-percent:0;mso-width-relative:margin;mso-height-relative:margin;v-text-anchor:top" o:gfxdata="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" filled="f" stroked="f" strokeweight=".5pt">
+                <v:textbox>
+                  <w:txbxContent>
+                    <w:p>
+                      <w:pPr>
+                        <w:rPr>
+                          <w:rFonts w:ascii="Arial" w:hAnsi="Arial" w:cs="Arial"/>
+                          <w:sz w:val="18"/>
+                          <w:szCs w:val="18"/>
+                        </w:rPr>
+                      </w:pPr>
+                      <w:r>
+                        <w:rPr>
+                          <w:rFonts w:ascii="Arial" w:hAnsi="Arial" w:cs="Arial"/>
+                          <w:b/>
+                          <w:bCs/>
+                          <w:sz w:val="18"/>
+                          <w:szCs w:val="18"/>
+                        </w:rPr>
+                        <w:t>Figure 1.</w:t>
+                      </w:r>
+                      <w:r>
+                        <w:rPr>
+                          <w:rFonts w:ascii="Arial" w:hAnsi="Arial" w:cs="Arial"/>
+                          <w:sz w:val="18"/>
+                          <w:szCs w:val="18"/>
+                        </w:rPr>
+                        <w:t xml:space="preserve"> The link to the GitHub page should lead to a page that looks like this. (2) Click on the Code button to make the dropdown menu above appear. (2.b) The link to the “Download ZIP” option.</w:t>
+                      </w:r>
+                    </w:p>
+                  </w:txbxContent>
+                </v:textbox>
+              </v:shape>
+            </w:pict>
+          </mc:Fallback>
+        </mc:AlternateContent>
+      </w:r>
+      <w:r>
+        <w:rPr>
+          <w:noProof/>
+        </w:rPr>
+        <mc:AlternateContent>
+          <mc:Choice Requires="wps">
+            <w:drawing>
+              <wp:anchor distT="0" distB="0" distL="114300" distR="114300" simplePos="0" relativeHeight="251660288" behindDoc="0" locked="0" layoutInCell="1" allowOverlap="1" wp14:anchorId="2F54382D" wp14:editId="3D2DCF80">
+                <wp:simplePos x="0" y="0"/>
+                <wp:positionH relativeFrom="column">
+                  <wp:posOffset>5603528</wp:posOffset>
+                </wp:positionH>
+                <wp:positionV relativeFrom="paragraph">
+                  <wp:posOffset>394335</wp:posOffset>
+                </wp:positionV>
+                <wp:extent cx="332509" cy="262890"/>
+                <wp:effectExtent l="0" t="0" r="0" b="3810"/>
+                <wp:wrapNone/>
+                <wp:docPr id="4" name="Text Box 4"/>
+                <wp:cNvGraphicFramePr/>
+                <a:graphic xmlns:a="http://schemas.openxmlformats.org/drawingml/2006/main">
+                  <a:graphicData uri="http://schemas.microsoft.com/office/word/2010/wordprocessingShape">
+                    <wps:wsp>
+                      <wps:cNvSpPr txBox="1"/>
+                      <wps:spPr>
+                        <a:xfrm>
+                          <a:off x="0" y="0"/>
+                          <a:ext cx="332509" cy="262890"/>
+                        </a:xfrm>
+                        <a:prstGeom prst="rect">
+                          <a:avLst/>
+                        </a:prstGeom>
+                        <a:noFill/>
+                        <a:ln w="6350">
+                          <a:noFill/>
+                        </a:ln>
+                      </wps:spPr>
+                      <wps:txbx>
+                        <w:txbxContent>
+                          <w:p>
+                            <w:pPr>
+                              <w:rPr>
+                                <w:rFonts w:ascii="Arial" w:hAnsi="Arial" w:cs="Arial"/>
+                                <w:b/>
+                                <w:bCs/>
+                                <w:sz w:val="18"/>
+                                <w:szCs w:val="18"/>
+                              </w:rPr>
+                            </w:pPr>
+                            <w:r>
+                              <w:rPr>
+                                <w:rFonts w:ascii="Arial" w:hAnsi="Arial" w:cs="Arial"/>
+                                <w:b/>
+                                <w:bCs/>
+                                <w:sz w:val="18"/>
+                                <w:szCs w:val="18"/>
+                              </w:rPr>
+                              <w:t>(</w:t>
+                            </w:r>
+                            <w:r>
+                              <w:rPr>
+                                <w:rFonts w:ascii="Arial" w:hAnsi="Arial" w:cs="Arial"/>
+                                <w:b/>
+                                <w:bCs/>
+                                <w:sz w:val="18"/>
+                                <w:szCs w:val="18"/>
+                              </w:rPr>
+                              <w:t>2</w:t>
+                            </w:r>
+                            <w:r>
+                              <w:rPr>
+                                <w:rFonts w:ascii="Arial" w:hAnsi="Arial" w:cs="Arial"/>
+                                <w:b/>
+                                <w:bCs/>
+                                <w:sz w:val="18"/>
+                                <w:szCs w:val="18"/>
+                              </w:rPr>
+                              <w:t>)</w:t>
+                            </w:r>
+                          </w:p>
+                        </w:txbxContent>
+                      </wps:txbx>
+                      <wps:bodyPr rot="0" spcFirstLastPara="0" vertOverflow="overflow" horzOverflow="overflow" vert="horz" wrap="square" lIns="91440" tIns="45720" rIns="91440" bIns="45720" numCol="1" spcCol="0" rtlCol="0" fromWordArt="0" anchor="t" anchorCtr="0" forceAA="0" compatLnSpc="1">
+                        <a:prstTxWarp prst="textNoShape">
+                          <a:avLst/>
+                        </a:prstTxWarp>
+                        <a:noAutofit/>
+                      </wps:bodyPr>
+                    </wps:wsp>
+                  </a:graphicData>
+                </a:graphic>
+                <wp14:sizeRelH relativeFrom="margin">
+                  <wp14:pctWidth>0</wp14:pctWidth>
+                </wp14:sizeRelH>
+                <wp14:sizeRelV relativeFrom="margin">
+                  <wp14:pctHeight>0</wp14:pctHeight>
+                </wp14:sizeRelV>
+              </wp:anchor>
+            </w:drawing>
+          </mc:Choice>
+          <mc:Fallback>
+            <w:pict>
+              <v:shape w14:anchorId="2F54382D" id="Text Box 4" o:spid="_x0000_s1027" type="#_x0000_t202" style="position:absolute;left:0;text-align:left;margin-left:441.2pt;margin-top:31.05pt;width:26.2pt;height:20.7pt;z-index:251660288;visibility:visible;mso-wrap-style:square;mso-width-percent:0;mso-height-percent:0;mso-wrap-distance-left:9pt;mso-wrap-distance-top:0;mso-wrap-distance-right:9pt;mso-wrap-distance-bottom:0;mso-position-horizontal:absolute;mso-position-horizontal-relative:text;mso-position-vertical:absolute;mso-position-vertical-relative:text;mso-width-percent:0;mso-height-percent:0;mso-width-relative:margin;mso-height-relative:margin;v-text-anchor:top" o:gfxdata="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" filled="f" stroked="f" strokeweight=".5pt">
+                <v:textbox>
+                  <w:txbxContent>
+                    <w:p>
+                      <w:pPr>
+                        <w:rPr>
+                          <w:rFonts w:ascii="Arial" w:hAnsi="Arial" w:cs="Arial"/>
+                          <w:b/>
+                          <w:bCs/>
+                          <w:sz w:val="18"/>
+                          <w:szCs w:val="18"/>
+                        </w:rPr>
+                      </w:pPr>
+                      <w:r>
+                        <w:rPr>
+                          <w:rFonts w:ascii="Arial" w:hAnsi="Arial" w:cs="Arial"/>
+                          <w:b/>
+                          <w:bCs/>
+                          <w:sz w:val="18"/>
+                          <w:szCs w:val="18"/>
+                        </w:rPr>
+                        <w:t>(</w:t>
+                      </w:r>
+                      <w:r>
+                        <w:rPr>
+                          <w:rFonts w:ascii="Arial" w:hAnsi="Arial" w:cs="Arial"/>
+                          <w:b/>
+                          <w:bCs/>
+                          <w:sz w:val="18"/>
+                          <w:szCs w:val="18"/>
+                        </w:rPr>
+                        <w:t>2</w:t>
+                      </w:r>
+                      <w:r>
+                        <w:rPr>
+                          <w:rFonts w:ascii="Arial" w:hAnsi="Arial" w:cs="Arial"/>
+                          <w:b/>
+                          <w:bCs/>
+                          <w:sz w:val="18"/>
+                          <w:szCs w:val="18"/>
+                        </w:rPr>
+                        <w:t>)</w:t>
+                      </w:r>
+                    </w:p>
+                  </w:txbxContent>
+                </v:textbox>
+              </v:shape>
+            </w:pict>
+          </mc:Fallback>
+        </mc:AlternateContent>
+      </w:r>
+      <w:r>
+        <w:rPr>
+          <w:noProof/>
+        </w:rPr>
+        <mc:AlternateContent>
+          <mc:Choice Requires="wps">
+            <w:drawing>
+              <wp:anchor distT="0" distB="0" distL="114300" distR="114300" simplePos="0" relativeHeight="251659264" behindDoc="0" locked="0" layoutInCell="1" allowOverlap="1" wp14:anchorId="39FF5A09" wp14:editId="4697FC03">
+                <wp:simplePos x="0" y="0"/>
+                <wp:positionH relativeFrom="column">
+                  <wp:posOffset>5198341</wp:posOffset>
+                </wp:positionH>
+                <wp:positionV relativeFrom="paragraph">
+                  <wp:posOffset>143510</wp:posOffset>
+                </wp:positionV>
+                <wp:extent cx="467591" cy="363681"/>
+                <wp:effectExtent l="38100" t="38100" r="27940" b="17780"/>
+                <wp:wrapNone/>
+                <wp:docPr id="3" name="Straight Arrow Connector 3"/>
+                <wp:cNvGraphicFramePr/>
+                <a:graphic xmlns:a="http://schemas.openxmlformats.org/drawingml/2006/main">
+                  <a:graphicData uri="http://schemas.microsoft.com/office/word/2010/wordprocessingShape">
+                    <wps:wsp>
+                      <wps:cNvCnPr/>
+                      <wps:spPr>
+                        <a:xfrm flipH="1" flipV="1">
+                          <a:off x="0" y="0"/>
+                          <a:ext cx="467591" cy="363681"/>
+                        </a:xfrm>
+                        <a:prstGeom prst="straightConnector1">
+                          <a:avLst/>
+                        </a:prstGeom>
+                        <a:ln w="28575">
+                          <a:solidFill>
+                            <a:srgbClr val="FF0000"/>
+                          </a:solidFill>
+                          <a:tailEnd type="triangle"/>
+                        </a:ln>
+                      </wps:spPr>
+                      <wps:style>
+                        <a:lnRef idx="1">
+                          <a:schemeClr val="accent1"/>
+                        </a:lnRef>
+                        <a:fillRef idx="0">
+                          <a:schemeClr val="accent1"/>
+                        </a:fillRef>
+                        <a:effectRef idx="0">
+                          <a:schemeClr val="accent1"/>
+                        </a:effectRef>
+                        <a:fontRef idx="minor">
+                          <a:schemeClr val="tx1"/>
+                        </a:fontRef>
+                      </wps:style>
+                      <wps:bodyPr/>
+                    </wps:wsp>
+                  </a:graphicData>
+                </a:graphic>
+                <wp14:sizeRelH relativeFrom="margin">
+                  <wp14:pctWidth>0</wp14:pctWidth>
+                </wp14:sizeRelH>
+                <wp14:sizeRelV relativeFrom="margin">
+                  <wp14:pctHeight>0</wp14:pctHeight>
+                </wp14:sizeRelV>
+              </wp:anchor>
+            </w:drawing>
+          </mc:Choice>
+          <mc:Fallback>
+            <w:pict>
+              <v:shapetype w14:anchorId="1DE6C563" id="_x0000_t32" coordsize="21600,21600" o:spt="32" o:oned="t" path="m,l21600,21600e" filled="f">
+                <v:path arrowok="t" fillok="f" o:connecttype="none"/>
+                <o:lock v:ext="edit" shapetype="t"/>
+              </v:shapetype>
+              <v:shape id="Straight Arrow Connector 3" o:spid="_x0000_s1026" type="#_x0000_t32" style="position:absolute;margin-left:409.3pt;margin-top:11.3pt;width:36.8pt;height:28.65pt;flip:x y;z-index:251659264;visibility:visible;mso-wrap-style:square;mso-width-percent:0;mso-height-percent:0;mso-wrap-distance-left:9pt;mso-wrap-distance-top:0;mso-wrap-distance-right:9pt;mso-wrap-distance-bottom:0;mso-position-horizontal:absolute;mso-position-horizontal-relative:text;mso-position-vertical:absolute;mso-position-vertical-relative:text;mso-width-percent:0;mso-height-percent:0;mso-width-relative:margin;mso-height-relative:margin" o:gfxdata="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" strokecolor="red" strokeweight="2.25pt">
+                <v:stroke endarrow="block" joinstyle="miter"/>
+              </v:shape>
+            </w:pict>
+          </mc:Fallback>
+        </mc:AlternateContent>
+      </w:r>
+      <w:r>
+        <w:rPr>
+          <w:noProof/>
+        </w:rPr>
+        <mc:AlternateContent>
+          <mc:Choice Requires="wps">
+            <w:drawing>
+              <wp:anchor distT="0" distB="0" distL="114300" distR="114300" simplePos="0" relativeHeight="251664384" behindDoc="0" locked="0" layoutInCell="1" allowOverlap="1" wp14:anchorId="233420A0" wp14:editId="138C8E72">
+                <wp:simplePos x="0" y="0"/>
+                <wp:positionH relativeFrom="column">
+                  <wp:posOffset>4848514</wp:posOffset>
+                </wp:positionH>
+                <wp:positionV relativeFrom="paragraph">
+                  <wp:posOffset>1253721</wp:posOffset>
+                </wp:positionV>
+                <wp:extent cx="436419" cy="262890"/>
+                <wp:effectExtent l="0" t="0" r="0" b="3810"/>
+                <wp:wrapNone/>
+                <wp:docPr id="6" name="Text Box 6"/>
+                <wp:cNvGraphicFramePr/>
+                <a:graphic xmlns:a="http://schemas.openxmlformats.org/drawingml/2006/main">
+                  <a:graphicData uri="http://schemas.microsoft.com/office/word/2010/wordprocessingShape">
+                    <wps:wsp>
+                      <wps:cNvSpPr txBox="1"/>
+                      <wps:spPr>
+                        <a:xfrm>
+                          <a:off x="0" y="0"/>
+                          <a:ext cx="436419" cy="262890"/>
+                        </a:xfrm>
+                        <a:prstGeom prst="rect">
+                          <a:avLst/>
+                        </a:prstGeom>
+                        <a:noFill/>
+                        <a:ln w="6350">
+                          <a:noFill/>
+                        </a:ln>
+                      </wps:spPr>
+                      <wps:txbx>
+                        <w:txbxContent>
+                          <w:p>
+                            <w:pPr>
+                              <w:rPr>
+                                <w:rFonts w:ascii="Arial" w:hAnsi="Arial" w:cs="Arial"/>
+                                <w:b/>
+                                <w:bCs/>
+                                <w:sz w:val="18"/>
+                                <w:szCs w:val="18"/>
+                              </w:rPr>
+                            </w:pPr>
+                            <w:r>
+                              <w:rPr>
+                                <w:rFonts w:ascii="Arial" w:hAnsi="Arial" w:cs="Arial"/>
+                                <w:sz w:val="18"/>
+                                <w:szCs w:val="18"/>
+                              </w:rPr>
+                              <w:t>(</w:t>
+                            </w:r>
+                            <w:r>
+                              <w:rPr>
+                                <w:rFonts w:ascii="Arial" w:hAnsi="Arial" w:cs="Arial"/>
+                                <w:b/>
+                                <w:bCs/>
+                                <w:sz w:val="18"/>
+                                <w:szCs w:val="18"/>
+                              </w:rPr>
+                              <w:t>2.b</w:t>
+                            </w:r>
+                            <w:r>
+                              <w:rPr>
+                                <w:rFonts w:ascii="Arial" w:hAnsi="Arial" w:cs="Arial"/>
+                                <w:b/>
+                                <w:bCs/>
+                                <w:sz w:val="18"/>
+                                <w:szCs w:val="18"/>
+                              </w:rPr>
+                              <w:t>)</w:t>
+                            </w:r>
+                          </w:p>
+                        </w:txbxContent>
+                      </wps:txbx>
+                      <wps:bodyPr rot="0" spcFirstLastPara="0" vertOverflow="overflow" horzOverflow="overflow" vert="horz" wrap="square" lIns="91440" tIns="45720" rIns="91440" bIns="45720" numCol="1" spcCol="0" rtlCol="0" fromWordArt="0" anchor="t" anchorCtr="0" forceAA="0" compatLnSpc="1">
+                        <a:prstTxWarp prst="textNoShape">
+                          <a:avLst/>
+                        </a:prstTxWarp>
+                        <a:noAutofit/>
+                      </wps:bodyPr>
+                    </wps:wsp>
+                  </a:graphicData>
+                </a:graphic>
+                <wp14:sizeRelH relativeFrom="margin">
+                  <wp14:pctWidth>0</wp14:pctWidth>
+                </wp14:sizeRelH>
+                <wp14:sizeRelV relativeFrom="margin">
+                  <wp14:pctHeight>0</wp14:pctHeight>
+                </wp14:sizeRelV>
+              </wp:anchor>
+            </w:drawing>
+          </mc:Choice>
+          <mc:Fallback>
+            <w:pict>
+              <v:shape w14:anchorId="233420A0" id="Text Box 6" o:spid="_x0000_s1028" type="#_x0000_t202" style="position:absolute;left:0;text-align:left;margin-left:381.75pt;margin-top:98.7pt;width:34.35pt;height:20.7pt;z-index:251664384;visibility:visible;mso-wrap-style:square;mso-width-percent:0;mso-height-percent:0;mso-wrap-distance-left:9pt;mso-wrap-distance-top:0;mso-wrap-distance-right:9pt;mso-wrap-distance-bottom:0;mso-position-horizontal:absolute;mso-position-horizontal-relative:text;mso-position-vertical:absolute;mso-position-vertical-relative:text;mso-width-percent:0;mso-height-percent:0;mso-width-relative:margin;mso-height-relative:margin;v-text-anchor:top" o:gfxdata="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" filled="f" stroked="f" strokeweight=".5pt">
+                <v:textbox>
+                  <w:txbxContent>
+                    <w:p>
+                      <w:pPr>
+                        <w:rPr>
+                          <w:rFonts w:ascii="Arial" w:hAnsi="Arial" w:cs="Arial"/>
+                          <w:b/>
+                          <w:bCs/>
+                          <w:sz w:val="18"/>
+                          <w:szCs w:val="18"/>
+                        </w:rPr>
+                      </w:pPr>
+                      <w:r>
+                        <w:rPr>
+                          <w:rFonts w:ascii="Arial" w:hAnsi="Arial" w:cs="Arial"/>
+                          <w:sz w:val="18"/>
+                          <w:szCs w:val="18"/>
+                        </w:rPr>
+                        <w:t>(</w:t>
+                      </w:r>
+                      <w:r>
+                        <w:rPr>
+                          <w:rFonts w:ascii="Arial" w:hAnsi="Arial" w:cs="Arial"/>
+                          <w:b/>
+                          <w:bCs/>
+                          <w:sz w:val="18"/>
+                          <w:szCs w:val="18"/>
+                        </w:rPr>
+                        <w:t>2.b</w:t>
+                      </w:r>
+                      <w:r>
+                        <w:rPr>
+                          <w:rFonts w:ascii="Arial" w:hAnsi="Arial" w:cs="Arial"/>
+                          <w:b/>
+                          <w:bCs/>
+                          <w:sz w:val="18"/>
+                          <w:szCs w:val="18"/>
+                        </w:rPr>
+                        <w:t>)</w:t>
+                      </w:r>
+                    </w:p>
+                  </w:txbxContent>
+                </v:textbox>
+              </v:shape>
+            </w:pict>
+          </mc:Fallback>
+        </mc:AlternateContent>
+      </w:r>
+      <w:r>
+        <w:rPr>
+          <w:noProof/>
+        </w:rPr>
+        <mc:AlternateContent>
+          <mc:Choice Requires="wps">
+            <w:drawing>
+              <wp:anchor distT="0" distB="0" distL="114300" distR="114300" simplePos="0" relativeHeight="251662336" behindDoc="0" locked="0" layoutInCell="1" allowOverlap="1" wp14:anchorId="4D87EB21" wp14:editId="7198A84A">
+                <wp:simplePos x="0" y="0"/>
+                <wp:positionH relativeFrom="column">
+                  <wp:posOffset>4256520</wp:posOffset>
+                </wp:positionH>
+                <wp:positionV relativeFrom="paragraph">
+                  <wp:posOffset>1377950</wp:posOffset>
+                </wp:positionV>
+                <wp:extent cx="592281" cy="45719"/>
+                <wp:effectExtent l="38100" t="57150" r="17780" b="88265"/>
+                <wp:wrapNone/>
+                <wp:docPr id="5" name="Straight Arrow Connector 5"/>
+                <wp:cNvGraphicFramePr/>
+                <a:graphic xmlns:a="http://schemas.openxmlformats.org/drawingml/2006/main">
+                  <a:graphicData uri="http://schemas.microsoft.com/office/word/2010/wordprocessingShape">
+                    <wps:wsp>
+                      <wps:cNvCnPr/>
+                      <wps:spPr>
+                        <a:xfrm flipH="1">
+                          <a:off x="0" y="0"/>
+                          <a:ext cx="592281" cy="45719"/>
+                        </a:xfrm>
+                        <a:prstGeom prst="straightConnector1">
+                          <a:avLst/>
+                        </a:prstGeom>
+                        <a:noFill/>
+                        <a:ln w="28575" cap="flat" cmpd="sng" algn="ctr">
+                          <a:solidFill>
+                            <a:srgbClr val="FF0000"/>
+                          </a:solidFill>
+                          <a:prstDash val="solid"/>
+                          <a:miter lim="800000"/>
+                          <a:tailEnd type="triangle"/>
+                        </a:ln>
+                        <a:effectLst/>
+                      </wps:spPr>
+                      <wps:bodyPr/>
+                    </wps:wsp>
+                  </a:graphicData>
+                </a:graphic>
+                <wp14:sizeRelH relativeFrom="margin">
+                  <wp14:pctWidth>0</wp14:pctWidth>
+                </wp14:sizeRelH>
+                <wp14:sizeRelV relativeFrom="margin">
+                  <wp14:pctHeight>0</wp14:pctHeight>
+                </wp14:sizeRelV>
+              </wp:anchor>
+            </w:drawing>
+          </mc:Choice>
+          <mc:Fallback>
+            <w:pict>
+              <v:shape w14:anchorId="2D2CA11C" id="Straight Arrow Connector 5" o:spid="_x0000_s1026" type="#_x0000_t32" style="position:absolute;margin-left:335.15pt;margin-top:108.5pt;width:46.65pt;height:3.6pt;flip:x;z-index:251662336;visibility:visible;mso-wrap-style:square;mso-width-percent:0;mso-height-percent:0;mso-wrap-distance-left:9pt;mso-wrap-distance-top:0;mso-wrap-distance-right:9pt;mso-wrap-distance-bottom:0;mso-position-horizontal:absolute;mso-position-horizontal-relative:text;mso-position-vertical:absolute;mso-position-vertical-relative:text;mso-width-percent:0;mso-height-percent:0;mso-width-relative:margin;mso-height-relative:margin" o:gfxdata="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" strokecolor="red" strokeweight="2.25pt">
+                <v:stroke endarrow="block" joinstyle="miter"/>
+              </v:shape>
+            </w:pict>
+          </mc:Fallback>
+        </mc:AlternateContent>
+      </w:r>
+      <w:r>
+        <w:rPr>
+          <w:noProof/>
+        </w:rPr>
+        <w:drawing>
+          <wp:inline distT="0" distB="0" distL="0" distR="0" wp14:anchorId="41C3A20E" wp14:editId="02202A77">
+            <wp:extent cx="4343400" cy="1836990"/>
+            <wp:effectExtent l="0" t="0" r="0" b="0"/>
+            <wp:docPr id="1" name="Picture 1"/>
+            <wp:cNvGraphicFramePr>
+              <a:graphicFrameLocks xmlns:a="http://schemas.openxmlformats.org/drawingml/2006/main" noChangeAspect="1"/>
+            </wp:cNvGraphicFramePr>
+            <a:graphic xmlns:a="http://schemas.openxmlformats.org/drawingml/2006/main">
+              <a:graphicData uri="http://schemas.openxmlformats.org/drawingml/2006/picture">
+                <pic:pic xmlns:pic="http://schemas.openxmlformats.org/drawingml/2006/picture">
+                  <pic:nvPicPr>
+                    <pic:cNvPr id="1" name=""/>
+                    <pic:cNvPicPr/>
+                  </pic:nvPicPr>
+                  <pic:blipFill rotWithShape="1">
+                    <a:blip r:embed="rId11"/>
+                    <a:srcRect l="3264" t="28493" r="13050"/>
+                    <a:stretch/>
+                  </pic:blipFill>
+                  <pic:spPr bwMode="auto">
+                    <a:xfrm>
+                      <a:off x="0" y="0"/>
+                      <a:ext cx="4391443" cy="1857309"/>
+                    </a:xfrm>
+                    <a:prstGeom prst="rect">
+                      <a:avLst/>
+                    </a:prstGeom>
+                    <a:ln>
+                      <a:noFill/>
+                    </a:ln>
+                    <a:extLst>
+                      <a:ext uri="{53640926-AAD7-44D8-BBD7-CCE9431645EC}">
+                        <a14:shadowObscured xmlns:a14="http://schemas.microsoft.com/office/drawing/2010/main"/>
+                      </a:ext>
+                    </a:extLst>
+                  </pic:spPr>
+                </pic:pic>
+              </a:graphicData>
+            </a:graphic>
+          </wp:inline>
+        </w:drawing>
+      </w:r>
+    </w:p>
+    <w:p>
+      <w:pPr>
+        <w:pStyle w:val="ListParagraph"/>
+        <w:numPr>
+          <w:ilvl w:val="0"/>
+          <w:numId w:val="13"/>
+        </w:numPr>
+        <w:spacing w:line="240" w:lineRule="auto"/>
+        <w:rPr>
+          <w:rFonts w:ascii="Arial" w:hAnsi="Arial" w:cs="Arial"/>
+        </w:rPr>
+      </w:pPr>
+      <w:r>
+        <w:rPr>
+          <w:rFonts w:ascii="Arial" w:hAnsi="Arial" w:cs="Arial"/>
+        </w:rPr>
+        <w:lastRenderedPageBreak/>
+        <w:t xml:space="preserve">Navigate to the </w:t>
+      </w:r>
+      <w:r>
+        <w:rPr>
+          <w:rFonts w:ascii="Arial" w:hAnsi="Arial" w:cs="Arial"/>
+          <w:b/>
+          <w:bCs/>
+        </w:rPr>
+        <w:t>“</w:t>
+      </w:r>
+      <w:r>
+        <w:rPr>
+          <w:rFonts w:ascii="Arial" w:hAnsi="Arial" w:cs="Arial"/>
+          <w:b/>
+          <w:bCs/>
+        </w:rPr>
+        <w:t>covid19-mh-app</w:t>
+      </w:r>
+      <w:r>
+        <w:rPr>
+          <w:rFonts w:ascii="Arial" w:hAnsi="Arial" w:cs="Arial"/>
+          <w:b/>
+          <w:bCs/>
+        </w:rPr>
+        <w:t>”</w:t>
+      </w:r>
+      <w:r>
+        <w:rPr>
+          <w:rFonts w:ascii="Arial" w:hAnsi="Arial" w:cs="Arial"/>
+        </w:rPr>
+        <w:t xml:space="preserve"> folder</w:t>
+      </w:r>
+      <w:r>
+        <w:rPr>
+          <w:rFonts w:ascii="Arial" w:hAnsi="Arial" w:cs="Arial"/>
+        </w:rPr>
+        <w:t xml:space="preserve"> inside of File Explorer</w:t>
+      </w:r>
+      <w:r>
+        <w:rPr>
+          <w:rFonts w:ascii="Arial" w:hAnsi="Arial" w:cs="Arial"/>
+        </w:rPr>
+        <w:t>. Inside, it contains the Web A</w:t>
+      </w:r>
+      <w:r>
+        <w:rPr>
+          <w:rFonts w:ascii="Arial" w:hAnsi="Arial" w:cs="Arial"/>
+        </w:rPr>
+        <w:t>PI</w:t>
+      </w:r>
+      <w:r>
+        <w:rPr>
+          <w:rFonts w:ascii="Arial" w:hAnsi="Arial" w:cs="Arial"/>
+        </w:rPr>
+        <w:t xml:space="preserve"> source code, in the </w:t>
+      </w:r>
+      <w:r>
+        <w:rPr>
+          <w:rFonts w:ascii="Arial" w:hAnsi="Arial" w:cs="Arial"/>
+          <w:b/>
+          <w:bCs/>
+        </w:rPr>
+        <w:t>“</w:t>
+      </w:r>
+      <w:r>
+        <w:rPr>
+          <w:rFonts w:ascii="Arial" w:hAnsi="Arial" w:cs="Arial"/>
+          <w:b/>
+          <w:bCs/>
+        </w:rPr>
+        <w:t>COVID19MHApi</w:t>
+      </w:r>
+      <w:r>
+        <w:rPr>
+          <w:rFonts w:ascii="Arial" w:hAnsi="Arial" w:cs="Arial"/>
+          <w:b/>
+          <w:bCs/>
+        </w:rPr>
+        <w:t>”</w:t>
+      </w:r>
+      <w:r>
+        <w:rPr>
+          <w:rFonts w:ascii="Arial" w:hAnsi="Arial" w:cs="Arial"/>
+        </w:rPr>
+        <w:t xml:space="preserve"> folder.</w:t>
+      </w:r>
+    </w:p>
+    <w:p>
+      <w:pPr>
+        <w:pStyle w:val="ListParagraph"/>
+        <w:numPr>
+          <w:ilvl w:val="0"/>
+          <w:numId w:val="13"/>
+        </w:numPr>
+        <w:spacing w:line="240" w:lineRule="auto"/>
+        <w:rPr>
+          <w:rFonts w:ascii="Arial" w:hAnsi="Arial" w:cs="Arial"/>
+        </w:rPr>
+      </w:pPr>
+      <w:r>
+        <w:rPr>
+          <w:rFonts w:ascii="Arial" w:hAnsi="Arial" w:cs="Arial"/>
+        </w:rPr>
+        <w:t>Open th</w:t>
+      </w:r>
+      <w:r>
+        <w:rPr>
+          <w:rFonts w:ascii="Arial" w:hAnsi="Arial" w:cs="Arial"/>
+        </w:rPr>
+        <w:t xml:space="preserve">e </w:t>
+      </w:r>
+      <w:r>
+        <w:rPr>
+          <w:rFonts w:ascii="Arial" w:hAnsi="Arial" w:cs="Arial"/>
+          <w:b/>
+          <w:bCs/>
+        </w:rPr>
+        <w:t>“</w:t>
+      </w:r>
+      <w:r>
+        <w:rPr>
+          <w:rFonts w:ascii="Arial" w:hAnsi="Arial" w:cs="Arial"/>
+          <w:b/>
+          <w:bCs/>
+        </w:rPr>
+        <w:t>COVID19MHApi</w:t>
+      </w:r>
+      <w:r>
+        <w:rPr>
+          <w:rFonts w:ascii="Arial" w:hAnsi="Arial" w:cs="Arial"/>
+          <w:b/>
+          <w:bCs/>
+        </w:rPr>
+        <w:t>”</w:t>
+      </w:r>
+      <w:r>
+        <w:rPr>
+          <w:rFonts w:ascii="Arial" w:hAnsi="Arial" w:cs="Arial"/>
+        </w:rPr>
+        <w:t xml:space="preserve"> folder </w:t>
+      </w:r>
+      <w:r>
+        <w:rPr>
+          <w:rFonts w:ascii="Arial" w:hAnsi="Arial" w:cs="Arial"/>
+        </w:rPr>
+        <w:t xml:space="preserve">using your preferred IDE or Code Editor (I used </w:t>
+      </w:r>
+      <w:r>
+        <w:rPr>
+          <w:rFonts w:ascii="Arial" w:hAnsi="Arial" w:cs="Arial"/>
+          <w:b/>
+          <w:bCs/>
+        </w:rPr>
+        <w:t>Visual Studio Code</w:t>
+      </w:r>
+      <w:r>
+        <w:rPr>
+          <w:rFonts w:ascii="Arial" w:hAnsi="Arial" w:cs="Arial"/>
+        </w:rPr>
+        <w:t>).</w:t>
+      </w:r>
+    </w:p>
+    <w:p>
+      <w:pPr>
+        <w:spacing w:line="240" w:lineRule="auto"/>
+        <w:rPr>
+          <w:rFonts w:ascii="Arial" w:hAnsi="Arial" w:cs="Arial"/>
+        </w:rPr>
+      </w:pPr>
+    </w:p>
+    <w:p>
+      <w:pPr>
+        <w:spacing w:line="240" w:lineRule="auto"/>
+        <w:rPr>
+          <w:rFonts w:ascii="Arial" w:hAnsi="Arial" w:cs="Arial"/>
+          <w:b/>
+          <w:bCs/>
+          <w:u w:val="single"/>
+        </w:rPr>
+      </w:pPr>
+      <w:r>
+        <w:rPr>
+          <w:rFonts w:ascii="Arial" w:hAnsi="Arial" w:cs="Arial"/>
+          <w:b/>
+          <w:bCs/>
+          <w:u w:val="single"/>
+        </w:rPr>
+        <w:t xml:space="preserve">Part </w:t>
+      </w:r>
+      <w:r>
+        <w:rPr>
+          <w:rFonts w:ascii="Arial" w:hAnsi="Arial" w:cs="Arial"/>
+          <w:b/>
+          <w:bCs/>
+          <w:u w:val="single"/>
+        </w:rPr>
+        <w:t>2</w:t>
+      </w:r>
+      <w:r>
+        <w:rPr>
+          <w:rFonts w:ascii="Arial" w:hAnsi="Arial" w:cs="Arial"/>
+          <w:b/>
+          <w:bCs/>
+          <w:u w:val="single"/>
+        </w:rPr>
+        <w:t>. Running the Web A</w:t>
+      </w:r>
+      <w:r>
+        <w:rPr>
+          <w:rFonts w:ascii="Arial" w:hAnsi="Arial" w:cs="Arial"/>
+          <w:b/>
+          <w:bCs/>
+          <w:u w:val="single"/>
+        </w:rPr>
+        <w:t>PI</w:t>
+      </w:r>
+    </w:p>
+    <w:p>
+      <w:pPr>
+        <w:pStyle w:val="ListParagraph"/>
+        <w:numPr>
+          <w:ilvl w:val="0"/>
+          <w:numId w:val="12"/>
+        </w:numPr>
+        <w:spacing w:line="240" w:lineRule="auto"/>
+        <w:rPr>
+          <w:rFonts w:ascii="Arial" w:hAnsi="Arial" w:cs="Arial"/>
+        </w:rPr>
+      </w:pPr>
+      <w:r>
+        <w:rPr>
+          <w:rFonts w:ascii="Arial" w:hAnsi="Arial" w:cs="Arial"/>
+        </w:rPr>
+        <w:t>Once the folder is opened inside your Code Editor, run the application. An indication of whether it’s running successfully or not is that it opened up a new instance of your default Internet browser, opening up to an empty page.</w:t>
+      </w:r>
+      <w:r>
+        <w:rPr>
+          <w:noProof/>
+        </w:rPr>
+        <w:t xml:space="preserve"> </w:t>
+      </w:r>
+    </w:p>
+    <w:p>
+      <w:pPr>
+        <w:pStyle w:val="ListParagraph"/>
+        <w:spacing w:line="240" w:lineRule="auto"/>
+        <w:rPr>
+          <w:rFonts w:ascii="Arial" w:hAnsi="Arial" w:cs="Arial"/>
+        </w:rPr>
+      </w:pPr>
+      <w:r>
+        <w:rPr>
+          <w:rFonts w:ascii="Arial" w:hAnsi="Arial" w:cs="Arial"/>
+          <w:noProof/>
+        </w:rPr>
+        <mc:AlternateContent>
+          <mc:Choice Requires="wps">
+            <w:drawing>
+              <wp:anchor distT="0" distB="0" distL="114300" distR="114300" simplePos="0" relativeHeight="251665408" behindDoc="0" locked="0" layoutInCell="1" allowOverlap="1" wp14:anchorId="5E19046A" wp14:editId="72F7D920">
+                <wp:simplePos x="0" y="0"/>
+                <wp:positionH relativeFrom="column">
+                  <wp:posOffset>3719426</wp:posOffset>
+                </wp:positionH>
+                <wp:positionV relativeFrom="paragraph">
+                  <wp:posOffset>161290</wp:posOffset>
+                </wp:positionV>
+                <wp:extent cx="1066800" cy="1364673"/>
+                <wp:effectExtent l="0" t="0" r="0" b="6985"/>
+                <wp:wrapNone/>
+                <wp:docPr id="12" name="Text Box 12"/>
+                <wp:cNvGraphicFramePr/>
+                <a:graphic xmlns:a="http://schemas.openxmlformats.org/drawingml/2006/main">
+                  <a:graphicData uri="http://schemas.microsoft.com/office/word/2010/wordprocessingShape">
+                    <wps:wsp>
+                      <wps:cNvSpPr txBox="1"/>
+                      <wps:spPr>
+                        <a:xfrm>
+                          <a:off x="0" y="0"/>
+                          <a:ext cx="1066800" cy="1364673"/>
+                        </a:xfrm>
+                        <a:prstGeom prst="rect">
+                          <a:avLst/>
+                        </a:prstGeom>
+                        <a:noFill/>
+                        <a:ln w="6350">
+                          <a:noFill/>
+                        </a:ln>
+                      </wps:spPr>
+                      <wps:txbx>
+                        <w:txbxContent>
+                          <w:p>
+                            <w:pPr>
+                              <w:rPr>
+                                <w:rFonts w:ascii="Arial" w:hAnsi="Arial" w:cs="Arial"/>
+                                <w:sz w:val="18"/>
+                                <w:szCs w:val="18"/>
+                              </w:rPr>
+                            </w:pPr>
+                            <w:r>
+                              <w:rPr>
+                                <w:rFonts w:ascii="Arial" w:hAnsi="Arial" w:cs="Arial"/>
+                                <w:b/>
+                                <w:bCs/>
+                                <w:sz w:val="18"/>
+                                <w:szCs w:val="18"/>
+                              </w:rPr>
+                              <w:t>Figure 3.</w:t>
+                            </w:r>
+                            <w:r>
+                              <w:rPr>
+                                <w:rFonts w:ascii="Arial" w:hAnsi="Arial" w:cs="Arial"/>
+                                <w:sz w:val="18"/>
+                                <w:szCs w:val="18"/>
+                              </w:rPr>
+                              <w:t xml:space="preserve"> On Visual Studio Code, you can click on</w:t>
+                            </w:r>
+                            <w:r>
+                              <w:rPr>
+                                <w:rFonts w:ascii="Arial" w:hAnsi="Arial" w:cs="Arial"/>
+                                <w:b/>
+                                <w:bCs/>
+                                <w:sz w:val="18"/>
+                                <w:szCs w:val="18"/>
+                              </w:rPr>
+                              <w:t xml:space="preserve"> “Run Without Debugging”</w:t>
+                            </w:r>
+                            <w:r>
+                              <w:rPr>
+                                <w:rFonts w:ascii="Arial" w:hAnsi="Arial" w:cs="Arial"/>
+                                <w:sz w:val="18"/>
+                                <w:szCs w:val="18"/>
+                              </w:rPr>
+                              <w:t>, as shown below, to run the application.</w:t>
+                            </w:r>
+                          </w:p>
+                        </w:txbxContent>
+                      </wps:txbx>
+                      <wps:bodyPr rot="0" spcFirstLastPara="0" vertOverflow="overflow" horzOverflow="overflow" vert="horz" wrap="square" lIns="91440" tIns="45720" rIns="91440" bIns="45720" numCol="1" spcCol="0" rtlCol="0" fromWordArt="0" anchor="t" anchorCtr="0" forceAA="0" compatLnSpc="1">
+                        <a:prstTxWarp prst="textNoShape">
+                          <a:avLst/>
+                        </a:prstTxWarp>
+                        <a:noAutofit/>
+                      </wps:bodyPr>
+                    </wps:wsp>
+                  </a:graphicData>
+                </a:graphic>
+                <wp14:sizeRelV relativeFrom="margin">
+                  <wp14:pctHeight>0</wp14:pctHeight>
+                </wp14:sizeRelV>
+              </wp:anchor>
+            </w:drawing>
+          </mc:Choice>
+          <mc:Fallback>
+            <w:pict>
+              <v:shape w14:anchorId="5E19046A" id="Text Box 12" o:spid="_x0000_s1029" type="#_x0000_t202" style="position:absolute;left:0;text-align:left;margin-left:292.85pt;margin-top:12.7pt;width:84pt;height:107.45pt;z-index:251665408;visibility:visible;mso-wrap-style:square;mso-height-percent:0;mso-wrap-distance-left:9pt;mso-wrap-distance-top:0;mso-wrap-distance-right:9pt;mso-wrap-distance-bottom:0;mso-position-horizontal:absolute;mso-position-horizontal-relative:text;mso-position-vertical:absolute;mso-position-vertical-relative:text;mso-height-percent:0;mso-height-relative:margin;v-text-anchor:top" o:gfxdata="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" filled="f" stroked="f" strokeweight=".5pt">
+                <v:textbox>
+                  <w:txbxContent>
+                    <w:p>
+                      <w:pPr>
+                        <w:rPr>
+                          <w:rFonts w:ascii="Arial" w:hAnsi="Arial" w:cs="Arial"/>
+                          <w:sz w:val="18"/>
+                          <w:szCs w:val="18"/>
+                        </w:rPr>
+                      </w:pPr>
+                      <w:r>
+                        <w:rPr>
+                          <w:rFonts w:ascii="Arial" w:hAnsi="Arial" w:cs="Arial"/>
+                          <w:b/>
+                          <w:bCs/>
+                          <w:sz w:val="18"/>
+                          <w:szCs w:val="18"/>
+                        </w:rPr>
+                        <w:t>Figure 3.</w:t>
+                      </w:r>
+                      <w:r>
+                        <w:rPr>
+                          <w:rFonts w:ascii="Arial" w:hAnsi="Arial" w:cs="Arial"/>
+                          <w:sz w:val="18"/>
+                          <w:szCs w:val="18"/>
+                        </w:rPr>
+                        <w:t xml:space="preserve"> On Visual Studio Code, you can click on</w:t>
+                      </w:r>
+                      <w:r>
+                        <w:rPr>
+                          <w:rFonts w:ascii="Arial" w:hAnsi="Arial" w:cs="Arial"/>
+                          <w:b/>
+                          <w:bCs/>
+                          <w:sz w:val="18"/>
+                          <w:szCs w:val="18"/>
+                        </w:rPr>
+                        <w:t xml:space="preserve"> “Run Without Debugging”</w:t>
+                      </w:r>
+                      <w:r>
+                        <w:rPr>
+                          <w:rFonts w:ascii="Arial" w:hAnsi="Arial" w:cs="Arial"/>
+                          <w:sz w:val="18"/>
+                          <w:szCs w:val="18"/>
+                        </w:rPr>
+                        <w:t>, as shown below, to run the application.</w:t>
+                      </w:r>
+                    </w:p>
+                  </w:txbxContent>
+                </v:textbox>
+              </v:shape>
+            </w:pict>
+          </mc:Fallback>
+        </mc:AlternateContent>
+      </w:r>
+    </w:p>
+    <w:p>
+      <w:pPr>
+        <w:pStyle w:val="ListParagraph"/>
+        <w:spacing w:line="240" w:lineRule="auto"/>
+        <w:rPr>
+          <w:rFonts w:ascii="Arial" w:hAnsi="Arial" w:cs="Arial"/>
+        </w:rPr>
+      </w:pPr>
+      <w:r>
+        <w:rPr>
+          <w:noProof/>
+        </w:rPr>
+        <mc:AlternateContent>
+          <mc:Choice Requires="wps">
+            <w:drawing>
+              <wp:anchor distT="0" distB="0" distL="114300" distR="114300" simplePos="0" relativeHeight="251667456" behindDoc="0" locked="0" layoutInCell="1" allowOverlap="1" wp14:anchorId="6C2BFA0A" wp14:editId="40322AC0">
+                <wp:simplePos x="0" y="0"/>
+                <wp:positionH relativeFrom="column">
+                  <wp:posOffset>2847109</wp:posOffset>
+                </wp:positionH>
+                <wp:positionV relativeFrom="paragraph">
+                  <wp:posOffset>321424</wp:posOffset>
+                </wp:positionV>
+                <wp:extent cx="872836" cy="296141"/>
+                <wp:effectExtent l="0" t="57150" r="22860" b="27940"/>
+                <wp:wrapNone/>
+                <wp:docPr id="14" name="Straight Arrow Connector 14"/>
+                <wp:cNvGraphicFramePr/>
+                <a:graphic xmlns:a="http://schemas.openxmlformats.org/drawingml/2006/main">
+                  <a:graphicData uri="http://schemas.microsoft.com/office/word/2010/wordprocessingShape">
+                    <wps:wsp>
+                      <wps:cNvCnPr/>
+                      <wps:spPr>
+                        <a:xfrm flipH="1" flipV="1">
+                          <a:off x="0" y="0"/>
+                          <a:ext cx="872836" cy="296141"/>
+                        </a:xfrm>
+                        <a:prstGeom prst="straightConnector1">
+                          <a:avLst/>
+                        </a:prstGeom>
+                        <a:noFill/>
+                        <a:ln w="28575" cap="flat" cmpd="sng" algn="ctr">
+                          <a:solidFill>
+                            <a:srgbClr val="FF0000"/>
+                          </a:solidFill>
+                          <a:prstDash val="solid"/>
+                          <a:miter lim="800000"/>
+                          <a:tailEnd type="triangle"/>
+                        </a:ln>
+                        <a:effectLst/>
+                      </wps:spPr>
+                      <wps:bodyPr/>
+                    </wps:wsp>
+                  </a:graphicData>
+                </a:graphic>
+                <wp14:sizeRelH relativeFrom="margin">
+                  <wp14:pctWidth>0</wp14:pctWidth>
+                </wp14:sizeRelH>
+                <wp14:sizeRelV relativeFrom="margin">
+                  <wp14:pctHeight>0</wp14:pctHeight>
+                </wp14:sizeRelV>
+              </wp:anchor>
+            </w:drawing>
+          </mc:Choice>
+          <mc:Fallback>
+            <w:pict>
+              <v:shape w14:anchorId="2503B74C" id="Straight Arrow Connector 14" o:spid="_x0000_s1026" type="#_x0000_t32" style="position:absolute;margin-left:224.2pt;margin-top:25.3pt;width:68.75pt;height:23.3pt;flip:x y;z-index:251667456;visibility:visible;mso-wrap-style:square;mso-width-percent:0;mso-height-percent:0;mso-wrap-distance-left:9pt;mso-wrap-distance-top:0;mso-wrap-distance-right:9pt;mso-wrap-distance-bottom:0;mso-position-horizontal:absolute;mso-position-horizontal-relative:text;mso-position-vertical:absolute;mso-position-vertical-relative:text;mso-width-percent:0;mso-height-percent:0;mso-width-relative:margin;mso-height-relative:margin" o:gfxdata="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" strokecolor="red" strokeweight="2.25pt">
+                <v:stroke endarrow="block" joinstyle="miter"/>
+              </v:shape>
+            </w:pict>
+          </mc:Fallback>
+        </mc:AlternateContent>
+      </w:r>
+      <w:r>
+        <w:rPr>
+          <w:noProof/>
+        </w:rPr>
+        <w:drawing>
+          <wp:inline distT="0" distB="0" distL="0" distR="0" wp14:anchorId="41CAB786" wp14:editId="28549C47">
+            <wp:extent cx="3262745" cy="2660425"/>
+            <wp:effectExtent l="0" t="0" r="0" b="6985"/>
+            <wp:docPr id="8" name="Picture 8"/>
+            <wp:cNvGraphicFramePr>
+              <a:graphicFrameLocks xmlns:a="http://schemas.openxmlformats.org/drawingml/2006/main" noChangeAspect="1"/>
+            </wp:cNvGraphicFramePr>
+            <a:graphic xmlns:a="http://schemas.openxmlformats.org/drawingml/2006/main">
+              <a:graphicData uri="http://schemas.openxmlformats.org/drawingml/2006/picture">
+                <pic:pic xmlns:pic="http://schemas.openxmlformats.org/drawingml/2006/picture">
+                  <pic:nvPicPr>
+                    <pic:cNvPr id="1" name=""/>
+                    <pic:cNvPicPr/>
+                  </pic:nvPicPr>
+                  <pic:blipFill rotWithShape="1">
+                    <a:blip r:embed="rId12"/>
+                    <a:srcRect r="58968" b="37631"/>
+                    <a:stretch/>
+                  </pic:blipFill>
+                  <pic:spPr bwMode="auto">
+                    <a:xfrm>
+                      <a:off x="0" y="0"/>
+                      <a:ext cx="3281615" cy="2675811"/>
+                    </a:xfrm>
+                    <a:prstGeom prst="rect">
+                      <a:avLst/>
+                    </a:prstGeom>
+                    <a:ln>
+                      <a:noFill/>
+                    </a:ln>
+                    <a:extLst>
+                      <a:ext uri="{53640926-AAD7-44D8-BBD7-CCE9431645EC}">
+                        <a14:shadowObscured xmlns:a14="http://schemas.microsoft.com/office/drawing/2010/main"/>
+                      </a:ext>
+                    </a:extLst>
+                  </pic:spPr>
+                </pic:pic>
+              </a:graphicData>
+            </a:graphic>
+          </wp:inline>
+        </w:drawing>
+      </w:r>
+    </w:p>
+    <w:p>
+      <w:pPr>
+        <w:spacing w:line="240" w:lineRule="auto"/>
+        <w:rPr>
+          <w:rFonts w:ascii="Arial" w:hAnsi="Arial" w:cs="Arial"/>
+        </w:rPr>
+      </w:pPr>
+      <w:r>
+        <w:rPr>
+          <w:rFonts w:ascii="Arial" w:hAnsi="Arial" w:cs="Arial"/>
+          <w:noProof/>
+        </w:rPr>
+        <mc:AlternateContent>
+          <mc:Choice Requires="wps">
+            <w:drawing>
+              <wp:anchor distT="0" distB="0" distL="114300" distR="114300" simplePos="0" relativeHeight="251669504" behindDoc="0" locked="0" layoutInCell="1" allowOverlap="1" wp14:anchorId="5F61D986" wp14:editId="00E1578C">
+                <wp:simplePos x="0" y="0"/>
+                <wp:positionH relativeFrom="column">
+                  <wp:posOffset>4286885</wp:posOffset>
+                </wp:positionH>
+                <wp:positionV relativeFrom="paragraph">
+                  <wp:posOffset>-6985</wp:posOffset>
+                </wp:positionV>
+                <wp:extent cx="1066800" cy="1364673"/>
+                <wp:effectExtent l="0" t="0" r="0" b="6985"/>
+                <wp:wrapNone/>
+                <wp:docPr id="15" name="Text Box 15"/>
+                <wp:cNvGraphicFramePr/>
+                <a:graphic xmlns:a="http://schemas.openxmlformats.org/drawingml/2006/main">
+                  <a:graphicData uri="http://schemas.microsoft.com/office/word/2010/wordprocessingShape">
+                    <wps:wsp>
+                      <wps:cNvSpPr txBox="1"/>
+                      <wps:spPr>
+                        <a:xfrm>
+                          <a:off x="0" y="0"/>
+                          <a:ext cx="1066800" cy="1364673"/>
+                        </a:xfrm>
+                        <a:prstGeom prst="rect">
+                          <a:avLst/>
+                        </a:prstGeom>
+                        <a:noFill/>
+                        <a:ln w="6350">
+                          <a:noFill/>
+                        </a:ln>
+                      </wps:spPr>
+                      <wps:txbx>
+                        <w:txbxContent>
+                          <w:p>
+                            <w:pPr>
+                              <w:rPr>
+                                <w:rFonts w:ascii="Arial" w:hAnsi="Arial" w:cs="Arial"/>
+                                <w:sz w:val="18"/>
+                                <w:szCs w:val="18"/>
+                              </w:rPr>
+                            </w:pPr>
+                            <w:r>
+                              <w:rPr>
+                                <w:rFonts w:ascii="Arial" w:hAnsi="Arial" w:cs="Arial"/>
+                                <w:b/>
+                                <w:bCs/>
+                                <w:sz w:val="18"/>
+                                <w:szCs w:val="18"/>
+                              </w:rPr>
+                              <w:t xml:space="preserve">Figure </w:t>
+                            </w:r>
+                            <w:r>
+                              <w:rPr>
+                                <w:rFonts w:ascii="Arial" w:hAnsi="Arial" w:cs="Arial"/>
+                                <w:b/>
+                                <w:bCs/>
+                                <w:sz w:val="18"/>
+                                <w:szCs w:val="18"/>
+                              </w:rPr>
+                              <w:t>4</w:t>
+                            </w:r>
+                            <w:r>
+                              <w:rPr>
+                                <w:rFonts w:ascii="Arial" w:hAnsi="Arial" w:cs="Arial"/>
+                                <w:b/>
+                                <w:bCs/>
+                                <w:sz w:val="18"/>
+                                <w:szCs w:val="18"/>
+                              </w:rPr>
+                              <w:t>.</w:t>
+                            </w:r>
+                            <w:r>
+                              <w:rPr>
+                                <w:rFonts w:ascii="Arial" w:hAnsi="Arial" w:cs="Arial"/>
+                                <w:sz w:val="18"/>
+                                <w:szCs w:val="18"/>
+                              </w:rPr>
+                              <w:t xml:space="preserve"> </w:t>
+                            </w:r>
+                            <w:r>
+                              <w:rPr>
+                                <w:rFonts w:ascii="Arial" w:hAnsi="Arial" w:cs="Arial"/>
+                                <w:sz w:val="18"/>
+                                <w:szCs w:val="18"/>
+                              </w:rPr>
+                              <w:t>This screen appears on your default Internet browser, to indicate that the Web API has started running.</w:t>
+                            </w:r>
+                          </w:p>
+                        </w:txbxContent>
+                      </wps:txbx>
+                      <wps:bodyPr rot="0" spcFirstLastPara="0" vertOverflow="overflow" horzOverflow="overflow" vert="horz" wrap="square" lIns="91440" tIns="45720" rIns="91440" bIns="45720" numCol="1" spcCol="0" rtlCol="0" fromWordArt="0" anchor="t" anchorCtr="0" forceAA="0" compatLnSpc="1">
+                        <a:prstTxWarp prst="textNoShape">
+                          <a:avLst/>
+                        </a:prstTxWarp>
+                        <a:noAutofit/>
+                      </wps:bodyPr>
+                    </wps:wsp>
+                  </a:graphicData>
+                </a:graphic>
+                <wp14:sizeRelV relativeFrom="margin">
+                  <wp14:pctHeight>0</wp14:pctHeight>
+                </wp14:sizeRelV>
+              </wp:anchor>
+            </w:drawing>
+          </mc:Choice>
+          <mc:Fallback>
+            <w:pict>
+              <v:shape w14:anchorId="5F61D986" id="Text Box 15" o:spid="_x0000_s1030" type="#_x0000_t202" style="position:absolute;margin-left:337.55pt;margin-top:-.55pt;width:84pt;height:107.45pt;z-index:251669504;visibility:visible;mso-wrap-style:square;mso-height-percent:0;mso-wrap-distance-left:9pt;mso-wrap-distance-top:0;mso-wrap-distance-right:9pt;mso-wrap-distance-bottom:0;mso-position-horizontal:absolute;mso-position-horizontal-relative:text;mso-position-vertical:absolute;mso-position-vertical-relative:text;mso-height-percent:0;mso-height-relative:margin;v-text-anchor:top" o:gfxdata="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" filled="f" stroked="f" strokeweight=".5pt">
+                <v:textbox>
+                  <w:txbxContent>
+                    <w:p>
+                      <w:pPr>
+                        <w:rPr>
+                          <w:rFonts w:ascii="Arial" w:hAnsi="Arial" w:cs="Arial"/>
+                          <w:sz w:val="18"/>
+                          <w:szCs w:val="18"/>
+                        </w:rPr>
+                      </w:pPr>
+                      <w:r>
+                        <w:rPr>
+                          <w:rFonts w:ascii="Arial" w:hAnsi="Arial" w:cs="Arial"/>
+                          <w:b/>
+                          <w:bCs/>
+                          <w:sz w:val="18"/>
+                          <w:szCs w:val="18"/>
+                        </w:rPr>
+                        <w:t xml:space="preserve">Figure </w:t>
+                      </w:r>
+                      <w:r>
+                        <w:rPr>
+                          <w:rFonts w:ascii="Arial" w:hAnsi="Arial" w:cs="Arial"/>
+                          <w:b/>
+                          <w:bCs/>
+                          <w:sz w:val="18"/>
+                          <w:szCs w:val="18"/>
+                        </w:rPr>
+                        <w:t>4</w:t>
+                      </w:r>
+                      <w:r>
+                        <w:rPr>
+                          <w:rFonts w:ascii="Arial" w:hAnsi="Arial" w:cs="Arial"/>
+                          <w:b/>
+                          <w:bCs/>
+                          <w:sz w:val="18"/>
+                          <w:szCs w:val="18"/>
+                        </w:rPr>
+                        <w:t>.</w:t>
+                      </w:r>
+                      <w:r>
+                        <w:rPr>
+                          <w:rFonts w:ascii="Arial" w:hAnsi="Arial" w:cs="Arial"/>
+                          <w:sz w:val="18"/>
+                          <w:szCs w:val="18"/>
+                        </w:rPr>
+                        <w:t xml:space="preserve"> </w:t>
+                      </w:r>
+                      <w:r>
+                        <w:rPr>
+                          <w:rFonts w:ascii="Arial" w:hAnsi="Arial" w:cs="Arial"/>
+                          <w:sz w:val="18"/>
+                          <w:szCs w:val="18"/>
+                        </w:rPr>
+                        <w:t>This screen appears on your default Internet browser, to indicate that the Web API has started running.</w:t>
+                      </w:r>
+                    </w:p>
+                  </w:txbxContent>
+                </v:textbox>
+              </v:shape>
+            </w:pict>
+          </mc:Fallback>
+        </mc:AlternateContent>
+      </w:r>
+      <w:r>
+        <w:rPr>
+          <w:noProof/>
+        </w:rPr>
+        <w:drawing>
+          <wp:inline distT="0" distB="0" distL="0" distR="0" wp14:anchorId="77D485B8" wp14:editId="77A3A390">
+            <wp:extent cx="4287982" cy="2943865"/>
+            <wp:effectExtent l="0" t="0" r="0" b="8890"/>
+            <wp:docPr id="11" name="Picture 11"/>
+            <wp:cNvGraphicFramePr>
+              <a:graphicFrameLocks xmlns:a="http://schemas.openxmlformats.org/drawingml/2006/main" noChangeAspect="1"/>
+            </wp:cNvGraphicFramePr>
+            <a:graphic xmlns:a="http://schemas.openxmlformats.org/drawingml/2006/main">
+              <a:graphicData uri="http://schemas.openxmlformats.org/drawingml/2006/picture">
+                <pic:pic xmlns:pic="http://schemas.openxmlformats.org/drawingml/2006/picture">
+                  <pic:nvPicPr>
+                    <pic:cNvPr id="1" name=""/>
+                    <pic:cNvPicPr/>
+                  </pic:nvPicPr>
+                  <pic:blipFill>
+                    <a:blip r:embed="rId13"/>
+                    <a:stretch>
+                      <a:fillRect/>
+                    </a:stretch>
+                  </pic:blipFill>
+                  <pic:spPr>
+                    <a:xfrm>
+                      <a:off x="0" y="0"/>
+                      <a:ext cx="4304555" cy="2955243"/>
+                    </a:xfrm>
+                    <a:prstGeom prst="rect">
+                      <a:avLst/>
+                    </a:prstGeom>
+                  </pic:spPr>
+                </pic:pic>
+              </a:graphicData>
+            </a:graphic>
+          </wp:inline>
+        </w:drawing>
+      </w:r>
+    </w:p>
+    <w:p>
+      <w:pPr>
+        <w:pStyle w:val="ListParagraph"/>
+        <w:numPr>
+          <w:ilvl w:val="0"/>
+          <w:numId w:val="12"/>
+        </w:numPr>
+        <w:spacing w:line="240" w:lineRule="auto"/>
+        <w:rPr>
+          <w:rFonts w:ascii="Arial" w:hAnsi="Arial" w:cs="Arial"/>
+        </w:rPr>
+      </w:pPr>
+      <w:r>
+        <w:rPr>
+          <w:rFonts w:ascii="Arial" w:hAnsi="Arial" w:cs="Arial"/>
+        </w:rPr>
+        <w:t xml:space="preserve">The screen below may have appeared instead. To run the </w:t>
+      </w:r>
+      <w:r>
+        <w:rPr>
+          <w:rFonts w:ascii="Arial" w:hAnsi="Arial" w:cs="Arial"/>
+        </w:rPr>
+        <w:t>web API</w:t>
+      </w:r>
+      <w:bookmarkStart w:id="0" w:name="_GoBack"/>
+      <w:bookmarkEnd w:id="0"/>
+      <w:r>
+        <w:rPr>
+          <w:rFonts w:ascii="Arial" w:hAnsi="Arial" w:cs="Arial"/>
+        </w:rPr>
+        <w:t>, click on …</w:t>
+      </w:r>
+    </w:p>
+    <w:p>
+      <w:pPr>
+        <w:pStyle w:val="ListParagraph"/>
+        <w:numPr>
+          <w:ilvl w:val="0"/>
+          <w:numId w:val="12"/>
+        </w:numPr>
+        <w:spacing w:line="240" w:lineRule="auto"/>
+        <w:rPr>
+          <w:rFonts w:ascii="Arial" w:hAnsi="Arial" w:cs="Arial"/>
+        </w:rPr>
+      </w:pPr>
+      <w:r>
+        <w:rPr>
+          <w:rFonts w:ascii="Arial" w:hAnsi="Arial" w:cs="Arial"/>
+        </w:rPr>
+        <w:t>To test to see if you can obtain information out of the Web API, type the following links into your Internet browser:</w:t>
+      </w:r>
+    </w:p>
+    <w:p>
+      <w:pPr>
+        <w:pStyle w:val="ListParagraph"/>
+        <w:numPr>
+          <w:ilvl w:val="1"/>
+          <w:numId w:val="12"/>
+        </w:numPr>
+        <w:spacing w:line="240" w:lineRule="auto"/>
+        <w:rPr>
+          <w:rFonts w:ascii="Arial" w:hAnsi="Arial" w:cs="Arial"/>
+        </w:rPr>
+      </w:pPr>
+      <w:r>
+        <w:rPr>
+          <w:rFonts w:ascii="Arial" w:hAnsi="Arial" w:cs="Arial"/>
+        </w:rPr>
+        <w:lastRenderedPageBreak/>
+        <w:t xml:space="preserve">The seeded </w:t>
+      </w:r>
+      <w:r>
+        <w:rPr>
+          <w:rFonts w:ascii="Arial" w:hAnsi="Arial" w:cs="Arial"/>
+          <w:b/>
+          <w:bCs/>
+        </w:rPr>
+        <w:t>QuestionItems</w:t>
+      </w:r>
+      <w:r>
+        <w:rPr>
+          <w:rFonts w:ascii="Arial" w:hAnsi="Arial" w:cs="Arial"/>
+        </w:rPr>
+        <w:t xml:space="preserve"> database: </w:t>
+      </w:r>
+      <w:hyperlink r:id="rId14" w:history="1">
+        <w:r>
+          <w:rPr>
+            <w:rStyle w:val="Hyperlink"/>
+            <w:rFonts w:ascii="Arial" w:hAnsi="Arial" w:cs="Arial"/>
+          </w:rPr>
+          <w:t>https://localhost:5001/api/QuestionItems/</w:t>
+        </w:r>
+      </w:hyperlink>
+    </w:p>
+    <w:p>
+      <w:pPr>
+        <w:spacing w:line="240" w:lineRule="auto"/>
+        <w:jc w:val="center"/>
+        <w:rPr>
+          <w:rFonts w:ascii="Arial" w:hAnsi="Arial" w:cs="Arial"/>
+        </w:rPr>
+      </w:pPr>
+      <w:r>
+        <w:rPr>
+          <w:noProof/>
+        </w:rPr>
+        <w:drawing>
+          <wp:inline distT="0" distB="0" distL="0" distR="0" wp14:anchorId="55600FDA" wp14:editId="4747639E">
+            <wp:extent cx="4335515" cy="3027219"/>
+            <wp:effectExtent l="0" t="0" r="8255" b="1905"/>
+            <wp:docPr id="17" name="Picture 17"/>
+            <wp:cNvGraphicFramePr>
+              <a:graphicFrameLocks xmlns:a="http://schemas.openxmlformats.org/drawingml/2006/main" noChangeAspect="1"/>
+            </wp:cNvGraphicFramePr>
+            <a:graphic xmlns:a="http://schemas.openxmlformats.org/drawingml/2006/main">
+              <a:graphicData uri="http://schemas.openxmlformats.org/drawingml/2006/picture">
+                <pic:pic xmlns:pic="http://schemas.openxmlformats.org/drawingml/2006/picture">
+                  <pic:nvPicPr>
+                    <pic:cNvPr id="1" name=""/>
+                    <pic:cNvPicPr/>
+                  </pic:nvPicPr>
+                  <pic:blipFill rotWithShape="1">
+                    <a:blip r:embed="rId15"/>
+                    <a:srcRect b="19731"/>
+                    <a:stretch/>
+                  </pic:blipFill>
+                  <pic:spPr bwMode="auto">
+                    <a:xfrm>
+                      <a:off x="0" y="0"/>
+                      <a:ext cx="4457397" cy="3112322"/>
+                    </a:xfrm>
+                    <a:prstGeom prst="rect">
+                      <a:avLst/>
+                    </a:prstGeom>
+                    <a:ln>
+                      <a:noFill/>
+                    </a:ln>
+                    <a:extLst>
+                      <a:ext uri="{53640926-AAD7-44D8-BBD7-CCE9431645EC}">
+                        <a14:shadowObscured xmlns:a14="http://schemas.microsoft.com/office/drawing/2010/main"/>
+                      </a:ext>
+                    </a:extLst>
+                  </pic:spPr>
+                </pic:pic>
+              </a:graphicData>
+            </a:graphic>
+          </wp:inline>
+        </w:drawing>
+      </w:r>
+    </w:p>
+    <w:p>
+      <w:pPr>
+        <w:pStyle w:val="ListParagraph"/>
+        <w:numPr>
+          <w:ilvl w:val="1"/>
+          <w:numId w:val="12"/>
+        </w:numPr>
+        <w:spacing w:line="240" w:lineRule="auto"/>
+        <w:rPr>
+          <w:rFonts w:ascii="Arial" w:hAnsi="Arial" w:cs="Arial"/>
+        </w:rPr>
+      </w:pPr>
+      <w:r>
+        <w:rPr>
+          <w:rFonts w:ascii="Arial" w:hAnsi="Arial" w:cs="Arial"/>
+        </w:rPr>
+        <w:t xml:space="preserve">The seeded </w:t>
+      </w:r>
+      <w:r>
+        <w:rPr>
+          <w:rFonts w:ascii="Arial" w:hAnsi="Arial" w:cs="Arial"/>
+          <w:b/>
+          <w:bCs/>
+        </w:rPr>
+        <w:t>SuggestionSetItems</w:t>
+      </w:r>
+      <w:r>
+        <w:rPr>
+          <w:rFonts w:ascii="Arial" w:hAnsi="Arial" w:cs="Arial"/>
+        </w:rPr>
+        <w:t xml:space="preserve"> database: </w:t>
+      </w:r>
+      <w:hyperlink r:id="rId16" w:history="1">
+        <w:r>
+          <w:rPr>
+            <w:rStyle w:val="Hyperlink"/>
+            <w:rFonts w:ascii="Arial" w:hAnsi="Arial" w:cs="Arial"/>
+          </w:rPr>
+          <w:t>https://localhost:5001/api/SuggestionSetItems</w:t>
+        </w:r>
+      </w:hyperlink>
+    </w:p>
+    <w:p>
+      <w:pPr>
+        <w:spacing w:line="240" w:lineRule="auto"/>
+        <w:jc w:val="center"/>
+        <w:rPr>
+          <w:rFonts w:ascii="Arial" w:hAnsi="Arial" w:cs="Arial"/>
+        </w:rPr>
+      </w:pPr>
+      <w:r>
+        <w:rPr>
+          <w:noProof/>
+        </w:rPr>
+        <w:drawing>
+          <wp:inline distT="0" distB="0" distL="0" distR="0" wp14:anchorId="4FE67D7C" wp14:editId="2C1D12F1">
+            <wp:extent cx="4530436" cy="3074687"/>
+            <wp:effectExtent l="0" t="0" r="3810" b="0"/>
+            <wp:docPr id="16" name="Picture 16"/>
+            <wp:cNvGraphicFramePr>
+              <a:graphicFrameLocks xmlns:a="http://schemas.openxmlformats.org/drawingml/2006/main" noChangeAspect="1"/>
+            </wp:cNvGraphicFramePr>
+            <a:graphic xmlns:a="http://schemas.openxmlformats.org/drawingml/2006/main">
+              <a:graphicData uri="http://schemas.openxmlformats.org/drawingml/2006/picture">
+                <pic:pic xmlns:pic="http://schemas.openxmlformats.org/drawingml/2006/picture">
+                  <pic:nvPicPr>
+                    <pic:cNvPr id="1" name=""/>
+                    <pic:cNvPicPr/>
+                  </pic:nvPicPr>
+                  <pic:blipFill rotWithShape="1">
+                    <a:blip r:embed="rId17"/>
+                    <a:srcRect t="-1" b="23761"/>
+                    <a:stretch/>
+                  </pic:blipFill>
+                  <pic:spPr bwMode="auto">
+                    <a:xfrm>
+                      <a:off x="0" y="0"/>
+                      <a:ext cx="4553748" cy="3090508"/>
+                    </a:xfrm>
+                    <a:prstGeom prst="rect">
+                      <a:avLst/>
+                    </a:prstGeom>
+                    <a:ln>
+                      <a:noFill/>
+                    </a:ln>
+                    <a:extLst>
+                      <a:ext uri="{53640926-AAD7-44D8-BBD7-CCE9431645EC}">
+                        <a14:shadowObscured xmlns:a14="http://schemas.microsoft.com/office/drawing/2010/main"/>
+                      </a:ext>
+                    </a:extLst>
+                  </pic:spPr>
+                </pic:pic>
+              </a:graphicData>
+            </a:graphic>
+          </wp:inline>
+        </w:drawing>
+      </w:r>
+    </w:p>
+    <w:p>
+      <w:pPr>
+        <w:spacing w:line="240" w:lineRule="auto"/>
+        <w:rPr>
+          <w:rFonts w:ascii="Arial" w:hAnsi="Arial" w:cs="Arial"/>
+        </w:rPr>
+      </w:pPr>
+    </w:p>
+    <w:p>
+      <w:pPr>
+        <w:spacing w:line="240" w:lineRule="auto"/>
+        <w:rPr>
+          <w:rFonts w:ascii="Arial" w:hAnsi="Arial" w:cs="Arial"/>
+          <w:u w:val="single"/>
+        </w:rPr>
+      </w:pPr>
+      <w:r>
+        <w:rPr>
+          <w:rFonts w:ascii="Arial" w:hAnsi="Arial" w:cs="Arial"/>
+          <w:b/>
+          <w:bCs/>
+          <w:u w:val="single"/>
+        </w:rPr>
+        <w:t xml:space="preserve">Part </w:t>
+      </w:r>
+      <w:r>
+        <w:rPr>
+          <w:rFonts w:ascii="Arial" w:hAnsi="Arial" w:cs="Arial"/>
+          <w:b/>
+          <w:bCs/>
+          <w:u w:val="single"/>
+        </w:rPr>
+        <w:t>3</w:t>
+      </w:r>
+      <w:r>
+        <w:rPr>
+          <w:rFonts w:ascii="Arial" w:hAnsi="Arial" w:cs="Arial"/>
+          <w:b/>
+          <w:bCs/>
+          <w:u w:val="single"/>
+        </w:rPr>
+        <w:t>. Running the Angular Application</w:t>
+      </w:r>
+    </w:p>
+    <w:p>
+      <w:pPr>
+        <w:pStyle w:val="ListParagraph"/>
+        <w:numPr>
+          <w:ilvl w:val="0"/>
+          <w:numId w:val="14"/>
+        </w:numPr>
+        <w:spacing w:line="240" w:lineRule="auto"/>
+        <w:rPr>
+          <w:rFonts w:ascii="Arial" w:hAnsi="Arial" w:cs="Arial"/>
+        </w:rPr>
+      </w:pPr>
+      <w:r>
+        <w:rPr>
+          <w:rFonts w:ascii="Arial" w:hAnsi="Arial" w:cs="Arial"/>
+        </w:rPr>
+        <w:t xml:space="preserve">Open a new </w:t>
+      </w:r>
+      <w:r>
+        <w:rPr>
+          <w:rFonts w:ascii="Arial" w:hAnsi="Arial" w:cs="Arial"/>
+        </w:rPr>
+        <w:t xml:space="preserve">Command Prompt </w:t>
+      </w:r>
+      <w:r>
+        <w:rPr>
+          <w:rFonts w:ascii="Arial" w:hAnsi="Arial" w:cs="Arial"/>
+        </w:rPr>
+        <w:t>or Terminal</w:t>
+      </w:r>
+      <w:r>
+        <w:rPr>
+          <w:rFonts w:ascii="Arial" w:hAnsi="Arial" w:cs="Arial"/>
+        </w:rPr>
+        <w:t xml:space="preserve"> screen</w:t>
+      </w:r>
+      <w:r>
+        <w:rPr>
+          <w:rFonts w:ascii="Arial" w:hAnsi="Arial" w:cs="Arial"/>
+        </w:rPr>
+        <w:t>.</w:t>
+      </w:r>
+    </w:p>
+    <w:p>
+      <w:pPr>
+        <w:pStyle w:val="ListParagraph"/>
+        <w:numPr>
+          <w:ilvl w:val="0"/>
+          <w:numId w:val="14"/>
+        </w:numPr>
+        <w:spacing w:line="240" w:lineRule="auto"/>
+        <w:rPr>
+          <w:rFonts w:ascii="Arial" w:hAnsi="Arial" w:cs="Arial"/>
+        </w:rPr>
+      </w:pPr>
+      <w:r>
+        <w:rPr>
+          <w:rFonts w:ascii="Arial" w:hAnsi="Arial" w:cs="Arial"/>
+        </w:rPr>
+        <w:t xml:space="preserve">Within </w:t>
+      </w:r>
+      <w:r>
+        <w:rPr>
+          <w:rFonts w:ascii="Arial" w:hAnsi="Arial" w:cs="Arial"/>
+        </w:rPr>
+        <w:t>Command Prompt or</w:t>
+      </w:r>
+      <w:r>
+        <w:rPr>
+          <w:rFonts w:ascii="Arial" w:hAnsi="Arial" w:cs="Arial"/>
+          <w:b/>
+          <w:bCs/>
+        </w:rPr>
+        <w:t xml:space="preserve"> </w:t>
+      </w:r>
+      <w:r>
+        <w:rPr>
+          <w:rFonts w:ascii="Arial" w:hAnsi="Arial" w:cs="Arial"/>
+        </w:rPr>
+        <w:t>Terminal, n</w:t>
+      </w:r>
+      <w:r>
+        <w:rPr>
+          <w:rFonts w:ascii="Arial" w:hAnsi="Arial" w:cs="Arial"/>
+        </w:rPr>
+        <w:t xml:space="preserve">avigate to the </w:t>
+      </w:r>
+      <w:r>
+        <w:rPr>
+          <w:rFonts w:ascii="Arial" w:hAnsi="Arial" w:cs="Arial"/>
+          <w:b/>
+          <w:bCs/>
+        </w:rPr>
+        <w:t>“</w:t>
+      </w:r>
+      <w:r>
+        <w:rPr>
+          <w:rFonts w:ascii="Arial" w:hAnsi="Arial" w:cs="Arial"/>
+          <w:b/>
+          <w:bCs/>
+        </w:rPr>
+        <w:t>angular-covid19-mh</w:t>
+      </w:r>
+      <w:r>
+        <w:rPr>
+          <w:rFonts w:ascii="Arial" w:hAnsi="Arial" w:cs="Arial"/>
+          <w:b/>
+          <w:bCs/>
+        </w:rPr>
+        <w:t>”</w:t>
+      </w:r>
+      <w:r>
+        <w:rPr>
+          <w:rFonts w:ascii="Arial" w:hAnsi="Arial" w:cs="Arial"/>
+        </w:rPr>
+        <w:t xml:space="preserve"> folder. </w:t>
+      </w:r>
+    </w:p>
+    <w:p>
+      <w:pPr>
+        <w:pStyle w:val="ListParagraph"/>
+        <w:numPr>
+          <w:ilvl w:val="0"/>
+          <w:numId w:val="14"/>
+        </w:numPr>
+        <w:spacing w:line="240" w:lineRule="auto"/>
+        <w:rPr>
+          <w:rFonts w:ascii="Arial" w:hAnsi="Arial" w:cs="Arial"/>
+        </w:rPr>
+      </w:pPr>
+      <w:r>
+        <w:rPr>
+          <w:rFonts w:ascii="Arial" w:hAnsi="Arial" w:cs="Arial"/>
+        </w:rPr>
+        <w:lastRenderedPageBreak/>
+        <w:t xml:space="preserve">Once in this folder, run the command </w:t>
+      </w:r>
+      <w:r>
+        <w:rPr>
+          <w:rFonts w:ascii="Courier New" w:hAnsi="Courier New" w:cs="Courier New"/>
+          <w:b/>
+          <w:bCs/>
+        </w:rPr>
+        <w:t xml:space="preserve">ng serve </w:t>
+      </w:r>
+      <w:r>
+        <w:rPr>
+          <w:rFonts w:ascii="Courier New" w:hAnsi="Courier New" w:cs="Courier New"/>
+          <w:b/>
+          <w:bCs/>
+        </w:rPr>
+        <w:t>--</w:t>
+      </w:r>
+      <w:r>
+        <w:rPr>
+          <w:rFonts w:ascii="Courier New" w:hAnsi="Courier New" w:cs="Courier New"/>
+          <w:b/>
+          <w:bCs/>
+        </w:rPr>
+        <w:t>open</w:t>
+      </w:r>
+      <w:r>
+        <w:rPr>
+          <w:rFonts w:ascii="Arial" w:hAnsi="Arial" w:cs="Arial"/>
+        </w:rPr>
+        <w:t xml:space="preserve"> to compile</w:t>
+      </w:r>
+      <w:r>
+        <w:rPr>
+          <w:rFonts w:ascii="Arial" w:hAnsi="Arial" w:cs="Arial"/>
+        </w:rPr>
+        <w:t xml:space="preserve"> and run the Angular Application</w:t>
+      </w:r>
+      <w:r>
+        <w:rPr>
+          <w:rFonts w:ascii="Arial" w:hAnsi="Arial" w:cs="Arial"/>
+        </w:rPr>
+        <w:t xml:space="preserve">. This should open up a new instance of your default Internet browser. </w:t>
+      </w:r>
+    </w:p>
+    <w:p>
+      <w:pPr>
+        <w:spacing w:line="240" w:lineRule="auto"/>
+        <w:rPr>
+          <w:rFonts w:ascii="Arial" w:hAnsi="Arial" w:cs="Arial"/>
+        </w:rPr>
+      </w:pPr>
+      <w:r>
+        <w:rPr>
+          <w:rFonts w:ascii="Arial" w:hAnsi="Arial" w:cs="Arial"/>
+          <w:noProof/>
+        </w:rPr>
+        <mc:AlternateContent>
+          <mc:Choice Requires="wps">
+            <w:drawing>
+              <wp:anchor distT="0" distB="0" distL="114300" distR="114300" simplePos="0" relativeHeight="251671552" behindDoc="0" locked="0" layoutInCell="1" allowOverlap="1" wp14:anchorId="3530F84E" wp14:editId="2A40F4C1">
+                <wp:simplePos x="0" y="0"/>
+                <wp:positionH relativeFrom="column">
+                  <wp:posOffset>4662055</wp:posOffset>
+                </wp:positionH>
+                <wp:positionV relativeFrom="paragraph">
+                  <wp:posOffset>2771</wp:posOffset>
+                </wp:positionV>
+                <wp:extent cx="1066800" cy="1094509"/>
+                <wp:effectExtent l="0" t="0" r="0" b="0"/>
+                <wp:wrapNone/>
+                <wp:docPr id="20" name="Text Box 20"/>
+                <wp:cNvGraphicFramePr/>
+                <a:graphic xmlns:a="http://schemas.openxmlformats.org/drawingml/2006/main">
+                  <a:graphicData uri="http://schemas.microsoft.com/office/word/2010/wordprocessingShape">
+                    <wps:wsp>
+                      <wps:cNvSpPr txBox="1"/>
+                      <wps:spPr>
+                        <a:xfrm>
+                          <a:off x="0" y="0"/>
+                          <a:ext cx="1066800" cy="1094509"/>
+                        </a:xfrm>
+                        <a:prstGeom prst="rect">
+                          <a:avLst/>
+                        </a:prstGeom>
+                        <a:noFill/>
+                        <a:ln w="6350">
+                          <a:noFill/>
+                        </a:ln>
+                      </wps:spPr>
+                      <wps:txbx>
+                        <w:txbxContent>
+                          <w:p>
+                            <w:pPr>
+                              <w:rPr>
+                                <w:rFonts w:ascii="Arial" w:hAnsi="Arial" w:cs="Arial"/>
+                                <w:sz w:val="18"/>
+                                <w:szCs w:val="18"/>
+                              </w:rPr>
+                            </w:pPr>
+                            <w:r>
+                              <w:rPr>
+                                <w:rFonts w:ascii="Arial" w:hAnsi="Arial" w:cs="Arial"/>
+                                <w:b/>
+                                <w:bCs/>
+                                <w:sz w:val="18"/>
+                                <w:szCs w:val="18"/>
+                              </w:rPr>
+                              <w:t xml:space="preserve">Figure </w:t>
+                            </w:r>
+                            <w:r>
+                              <w:rPr>
+                                <w:rFonts w:ascii="Arial" w:hAnsi="Arial" w:cs="Arial"/>
+                                <w:b/>
+                                <w:bCs/>
+                                <w:sz w:val="18"/>
+                                <w:szCs w:val="18"/>
+                              </w:rPr>
+                              <w:t>4</w:t>
+                            </w:r>
+                            <w:r>
+                              <w:rPr>
+                                <w:rFonts w:ascii="Arial" w:hAnsi="Arial" w:cs="Arial"/>
+                                <w:b/>
+                                <w:bCs/>
+                                <w:sz w:val="18"/>
+                                <w:szCs w:val="18"/>
+                              </w:rPr>
+                              <w:t>.</w:t>
+                            </w:r>
+                            <w:r>
+                              <w:rPr>
+                                <w:rFonts w:ascii="Arial" w:hAnsi="Arial" w:cs="Arial"/>
+                                <w:sz w:val="18"/>
+                                <w:szCs w:val="18"/>
+                              </w:rPr>
+                              <w:t xml:space="preserve"> </w:t>
+                            </w:r>
+                            <w:r>
+                              <w:rPr>
+                                <w:rFonts w:ascii="Arial" w:hAnsi="Arial" w:cs="Arial"/>
+                                <w:sz w:val="18"/>
+                                <w:szCs w:val="18"/>
+                              </w:rPr>
+                              <w:t>This is what appears</w:t>
+                            </w:r>
+                            <w:r>
+                              <w:rPr>
+                                <w:rFonts w:ascii="Arial" w:hAnsi="Arial" w:cs="Arial"/>
+                                <w:sz w:val="18"/>
+                                <w:szCs w:val="18"/>
+                              </w:rPr>
+                              <w:t xml:space="preserve"> on Command Prompt </w:t>
+                            </w:r>
+                            <w:r>
+                              <w:rPr>
+                                <w:rFonts w:ascii="Arial" w:hAnsi="Arial" w:cs="Arial"/>
+                                <w:sz w:val="18"/>
+                                <w:szCs w:val="18"/>
+                              </w:rPr>
+                              <w:t xml:space="preserve">when you run the </w:t>
+                            </w:r>
+                            <w:r>
+                              <w:rPr>
+                                <w:rFonts w:ascii="Courier New" w:hAnsi="Courier New" w:cs="Courier New"/>
+                                <w:b/>
+                                <w:bCs/>
+                                <w:sz w:val="18"/>
+                                <w:szCs w:val="18"/>
+                              </w:rPr>
+                              <w:t xml:space="preserve">ng serve </w:t>
+                            </w:r>
+                            <w:r>
+                              <w:rPr>
+                                <w:rFonts w:ascii="Courier New" w:hAnsi="Courier New" w:cs="Courier New"/>
+                                <w:b/>
+                                <w:bCs/>
+                                <w:sz w:val="18"/>
+                                <w:szCs w:val="18"/>
+                              </w:rPr>
+                              <w:t>--</w:t>
+                            </w:r>
+                            <w:r>
+                              <w:rPr>
+                                <w:rFonts w:ascii="Courier New" w:hAnsi="Courier New" w:cs="Courier New"/>
+                                <w:b/>
+                                <w:bCs/>
+                                <w:sz w:val="18"/>
+                                <w:szCs w:val="18"/>
+                              </w:rPr>
+                              <w:t>open</w:t>
+                            </w:r>
+                            <w:r>
+                              <w:rPr>
+                                <w:rFonts w:ascii="Arial" w:hAnsi="Arial" w:cs="Arial"/>
+                                <w:sz w:val="18"/>
+                                <w:szCs w:val="18"/>
+                              </w:rPr>
+                              <w:t xml:space="preserve"> command.</w:t>
+                            </w:r>
+                          </w:p>
+                        </w:txbxContent>
+                      </wps:txbx>
+                      <wps:bodyPr rot="0" spcFirstLastPara="0" vertOverflow="overflow" horzOverflow="overflow" vert="horz" wrap="square" lIns="91440" tIns="45720" rIns="91440" bIns="45720" numCol="1" spcCol="0" rtlCol="0" fromWordArt="0" anchor="t" anchorCtr="0" forceAA="0" compatLnSpc="1">
+                        <a:prstTxWarp prst="textNoShape">
+                          <a:avLst/>
+                        </a:prstTxWarp>
+                        <a:noAutofit/>
+                      </wps:bodyPr>
+                    </wps:wsp>
+                  </a:graphicData>
+                </a:graphic>
+                <wp14:sizeRelV relativeFrom="margin">
+                  <wp14:pctHeight>0</wp14:pctHeight>
+                </wp14:sizeRelV>
+              </wp:anchor>
+            </w:drawing>
+          </mc:Choice>
+          <mc:Fallback>
+            <w:pict>
+              <v:shape w14:anchorId="3530F84E" id="Text Box 20" o:spid="_x0000_s1031" type="#_x0000_t202" style="position:absolute;margin-left:367.1pt;margin-top:.2pt;width:84pt;height:86.2pt;z-index:251671552;visibility:visible;mso-wrap-style:square;mso-height-percent:0;mso-wrap-distance-left:9pt;mso-wrap-distance-top:0;mso-wrap-distance-right:9pt;mso-wrap-distance-bottom:0;mso-position-horizontal:absolute;mso-position-horizontal-relative:text;mso-position-vertical:absolute;mso-position-vertical-relative:text;mso-height-percent:0;mso-height-relative:margin;v-text-anchor:top" o:gfxdata="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" filled="f" stroked="f" strokeweight=".5pt">
+                <v:textbox>
+                  <w:txbxContent>
+                    <w:p>
+                      <w:pPr>
+                        <w:rPr>
+                          <w:rFonts w:ascii="Arial" w:hAnsi="Arial" w:cs="Arial"/>
+                          <w:sz w:val="18"/>
+                          <w:szCs w:val="18"/>
+                        </w:rPr>
+                      </w:pPr>
+                      <w:r>
+                        <w:rPr>
+                          <w:rFonts w:ascii="Arial" w:hAnsi="Arial" w:cs="Arial"/>
+                          <w:b/>
+                          <w:bCs/>
+                          <w:sz w:val="18"/>
+                          <w:szCs w:val="18"/>
+                        </w:rPr>
+                        <w:t xml:space="preserve">Figure </w:t>
+                      </w:r>
+                      <w:r>
+                        <w:rPr>
+                          <w:rFonts w:ascii="Arial" w:hAnsi="Arial" w:cs="Arial"/>
+                          <w:b/>
+                          <w:bCs/>
+                          <w:sz w:val="18"/>
+                          <w:szCs w:val="18"/>
+                        </w:rPr>
+                        <w:t>4</w:t>
+                      </w:r>
+                      <w:r>
+                        <w:rPr>
+                          <w:rFonts w:ascii="Arial" w:hAnsi="Arial" w:cs="Arial"/>
+                          <w:b/>
+                          <w:bCs/>
+                          <w:sz w:val="18"/>
+                          <w:szCs w:val="18"/>
+                        </w:rPr>
+                        <w:t>.</w:t>
+                      </w:r>
+                      <w:r>
+                        <w:rPr>
+                          <w:rFonts w:ascii="Arial" w:hAnsi="Arial" w:cs="Arial"/>
+                          <w:sz w:val="18"/>
+                          <w:szCs w:val="18"/>
+                        </w:rPr>
+                        <w:t xml:space="preserve"> </w:t>
+                      </w:r>
+                      <w:r>
+                        <w:rPr>
+                          <w:rFonts w:ascii="Arial" w:hAnsi="Arial" w:cs="Arial"/>
+                          <w:sz w:val="18"/>
+                          <w:szCs w:val="18"/>
+                        </w:rPr>
+                        <w:t>This is what appears</w:t>
+                      </w:r>
+                      <w:r>
+                        <w:rPr>
+                          <w:rFonts w:ascii="Arial" w:hAnsi="Arial" w:cs="Arial"/>
+                          <w:sz w:val="18"/>
+                          <w:szCs w:val="18"/>
+                        </w:rPr>
+                        <w:t xml:space="preserve"> on Command Prompt </w:t>
+                      </w:r>
+                      <w:r>
+                        <w:rPr>
+                          <w:rFonts w:ascii="Arial" w:hAnsi="Arial" w:cs="Arial"/>
+                          <w:sz w:val="18"/>
+                          <w:szCs w:val="18"/>
+                        </w:rPr>
+                        <w:t xml:space="preserve">when you run the </w:t>
+                      </w:r>
+                      <w:r>
+                        <w:rPr>
+                          <w:rFonts w:ascii="Courier New" w:hAnsi="Courier New" w:cs="Courier New"/>
+                          <w:b/>
+                          <w:bCs/>
+                          <w:sz w:val="18"/>
+                          <w:szCs w:val="18"/>
+                        </w:rPr>
+                        <w:t xml:space="preserve">ng serve </w:t>
+                      </w:r>
+                      <w:r>
+                        <w:rPr>
+                          <w:rFonts w:ascii="Courier New" w:hAnsi="Courier New" w:cs="Courier New"/>
+                          <w:b/>
+                          <w:bCs/>
+                          <w:sz w:val="18"/>
+                          <w:szCs w:val="18"/>
+                        </w:rPr>
+                        <w:t>--</w:t>
+                      </w:r>
+                      <w:r>
+                        <w:rPr>
+                          <w:rFonts w:ascii="Courier New" w:hAnsi="Courier New" w:cs="Courier New"/>
+                          <w:b/>
+                          <w:bCs/>
+                          <w:sz w:val="18"/>
+                          <w:szCs w:val="18"/>
+                        </w:rPr>
+                        <w:t>open</w:t>
+                      </w:r>
+                      <w:r>
+                        <w:rPr>
+                          <w:rFonts w:ascii="Arial" w:hAnsi="Arial" w:cs="Arial"/>
+                          <w:sz w:val="18"/>
+                          <w:szCs w:val="18"/>
+                        </w:rPr>
+                        <w:t xml:space="preserve"> command.</w:t>
+                      </w:r>
+                    </w:p>
+                  </w:txbxContent>
+                </v:textbox>
+              </v:shape>
+            </w:pict>
+          </mc:Fallback>
+        </mc:AlternateContent>
+      </w:r>
+      <w:r>
+        <w:rPr>
+          <w:noProof/>
+        </w:rPr>
+        <w:drawing>
+          <wp:inline distT="0" distB="0" distL="0" distR="0" wp14:anchorId="33B8C664" wp14:editId="7A38A79B">
+            <wp:extent cx="4662055" cy="2081499"/>
+            <wp:effectExtent l="0" t="0" r="5715" b="0"/>
+            <wp:docPr id="2" name="Picture 2"/>
+            <wp:cNvGraphicFramePr>
+              <a:graphicFrameLocks xmlns:a="http://schemas.openxmlformats.org/drawingml/2006/main" noChangeAspect="1"/>
+            </wp:cNvGraphicFramePr>
+            <a:graphic xmlns:a="http://schemas.openxmlformats.org/drawingml/2006/main">
+              <a:graphicData uri="http://schemas.openxmlformats.org/drawingml/2006/picture">
+                <pic:pic xmlns:pic="http://schemas.openxmlformats.org/drawingml/2006/picture">
+                  <pic:nvPicPr>
+                    <pic:cNvPr id="1" name=""/>
+                    <pic:cNvPicPr/>
+                  </pic:nvPicPr>
+                  <pic:blipFill rotWithShape="1">
+                    <a:blip r:embed="rId18"/>
+                    <a:srcRect b="32509"/>
+                    <a:stretch/>
+                  </pic:blipFill>
+                  <pic:spPr bwMode="auto">
+                    <a:xfrm>
+                      <a:off x="0" y="0"/>
+                      <a:ext cx="4724175" cy="2109234"/>
+                    </a:xfrm>
+                    <a:prstGeom prst="rect">
+                      <a:avLst/>
+                    </a:prstGeom>
+                    <a:ln>
+                      <a:noFill/>
+                    </a:ln>
+                    <a:extLst>
+                      <a:ext uri="{53640926-AAD7-44D8-BBD7-CCE9431645EC}">
+                        <a14:shadowObscured xmlns:a14="http://schemas.microsoft.com/office/drawing/2010/main"/>
+                      </a:ext>
+                    </a:extLst>
+                  </pic:spPr>
+                </pic:pic>
+              </a:graphicData>
+            </a:graphic>
+          </wp:inline>
+        </w:drawing>
+      </w:r>
+    </w:p>
+    <w:p>
+      <w:pPr>
+        <w:pStyle w:val="ListParagraph"/>
+        <w:rPr>
+          <w:rFonts w:ascii="Arial" w:hAnsi="Arial" w:cs="Arial"/>
+        </w:rPr>
+      </w:pPr>
+    </w:p>
+    <w:p>
+      <w:pPr>
+        <w:pStyle w:val="ListParagraph"/>
+        <w:numPr>
+          <w:ilvl w:val="0"/>
+          <w:numId w:val="14"/>
+        </w:numPr>
+        <w:spacing w:line="240" w:lineRule="auto"/>
+        <w:rPr>
+          <w:rFonts w:ascii="Arial" w:hAnsi="Arial" w:cs="Arial"/>
+        </w:rPr>
+      </w:pPr>
+      <w:r>
+        <w:rPr>
+          <w:rFonts w:ascii="Arial" w:hAnsi="Arial" w:cs="Arial"/>
+        </w:rPr>
+        <w:t>If successful, it should open up to the application, like so:</w:t>
+      </w:r>
+    </w:p>
+    <w:p>
+      <w:pPr>
+        <w:spacing w:line="240" w:lineRule="auto"/>
+        <w:jc w:val="center"/>
+        <w:rPr>
+          <w:rFonts w:ascii="Arial" w:hAnsi="Arial" w:cs="Arial"/>
+        </w:rPr>
+      </w:pPr>
+      <w:r>
+        <w:rPr>
+          <w:noProof/>
+        </w:rPr>
+        <w:drawing>
+          <wp:inline distT="0" distB="0" distL="0" distR="0" wp14:anchorId="56E3DB01" wp14:editId="63C0C8CE">
+            <wp:extent cx="5008418" cy="3659998"/>
+            <wp:effectExtent l="0" t="0" r="1905" b="0"/>
+            <wp:docPr id="7" name="Picture 7"/>
+            <wp:cNvGraphicFramePr>
+              <a:graphicFrameLocks xmlns:a="http://schemas.openxmlformats.org/drawingml/2006/main" noChangeAspect="1"/>
+            </wp:cNvGraphicFramePr>
+            <a:graphic xmlns:a="http://schemas.openxmlformats.org/drawingml/2006/main">
+              <a:graphicData uri="http://schemas.openxmlformats.org/drawingml/2006/picture">
+                <pic:pic xmlns:pic="http://schemas.openxmlformats.org/drawingml/2006/picture">
+                  <pic:nvPicPr>
+                    <pic:cNvPr id="1" name=""/>
+                    <pic:cNvPicPr/>
+                  </pic:nvPicPr>
+                  <pic:blipFill rotWithShape="1">
+                    <a:blip r:embed="rId19"/>
+                    <a:srcRect b="29090"/>
+                    <a:stretch/>
+                  </pic:blipFill>
+                  <pic:spPr bwMode="auto">
+                    <a:xfrm>
+                      <a:off x="0" y="0"/>
+                      <a:ext cx="5021481" cy="3669544"/>
+                    </a:xfrm>
+                    <a:prstGeom prst="rect">
+                      <a:avLst/>
+                    </a:prstGeom>
+                    <a:ln>
+                      <a:noFill/>
+                    </a:ln>
+                    <a:extLst>
+                      <a:ext uri="{53640926-AAD7-44D8-BBD7-CCE9431645EC}">
+                        <a14:shadowObscured xmlns:a14="http://schemas.microsoft.com/office/drawing/2010/main"/>
+                      </a:ext>
+                    </a:extLst>
+                  </pic:spPr>
+                </pic:pic>
+              </a:graphicData>
+            </a:graphic>
+          </wp:inline>
+        </w:drawing>
+      </w:r>
+    </w:p>
+    <w:p>
+      <w:pPr>
+        <w:rPr>
+          <w:rFonts w:ascii="Arial" w:hAnsi="Arial" w:cs="Arial"/>
+          <w:b/>
+          <w:bCs/>
+          <w:sz w:val="28"/>
+          <w:szCs w:val="28"/>
+        </w:rPr>
+      </w:pPr>
+      <w:r>
+        <w:rPr>
+          <w:rFonts w:ascii="Arial" w:hAnsi="Arial" w:cs="Arial"/>
+          <w:b/>
+          <w:bCs/>
+          <w:sz w:val="28"/>
+          <w:szCs w:val="28"/>
+        </w:rPr>
+        <w:br w:type="page"/>
+      </w:r>
+      <w:r>
+        <w:rPr>
+          <w:rFonts w:ascii="Arial" w:hAnsi="Arial" w:cs="Arial"/>
+          <w:b/>
+          <w:bCs/>
+          <w:sz w:val="28"/>
+          <w:szCs w:val="28"/>
+        </w:rPr>
+        <w:lastRenderedPageBreak/>
         <w:t>Roadblocks</w:t>
       </w:r>
     </w:p>
@@ -76,6 +3053,12 @@
         </w:rPr>
         <w:t>Learning New Technologies:</w:t>
       </w:r>
+      <w:r>
+        <w:rPr>
+          <w:rFonts w:ascii="Arial" w:hAnsi="Arial" w:cs="Arial"/>
+        </w:rPr>
+        <w:t xml:space="preserve"> </w:t>
+      </w:r>
     </w:p>
     <w:p>
       <w:pPr>
@@ -233,23 +3216,8 @@
         <w:rPr>
           <w:rFonts w:ascii="Arial" w:hAnsi="Arial" w:cs="Arial"/>
         </w:rPr>
-        <w:t>Storing user information (</w:t>
-      </w:r>
-      <w:proofErr w:type="spellStart"/>
-      <w:r>
-        <w:rPr>
-          <w:rFonts w:ascii="Arial" w:hAnsi="Arial" w:cs="Arial"/>
-        </w:rPr>
-        <w:t>ie</w:t>
-      </w:r>
-      <w:proofErr w:type="spellEnd"/>
-      <w:r>
-        <w:rPr>
-          <w:rFonts w:ascii="Arial" w:hAnsi="Arial" w:cs="Arial"/>
-        </w:rPr>
-        <w:t xml:space="preserve">. </w:t>
-      </w:r>
-      <w:proofErr w:type="spellStart"/>
+        <w:t xml:space="preserve">Storing user information (ie. </w:t>
+      </w:r>
       <w:r>
         <w:rPr>
           <w:rFonts w:ascii="Courier New" w:hAnsi="Courier New" w:cs="Courier New"/>
@@ -258,7 +3226,6 @@
         </w:rPr>
         <w:t>userAnswers</w:t>
       </w:r>
-      <w:proofErr w:type="spellEnd"/>
       <w:r>
         <w:rPr>
           <w:rFonts w:ascii="Arial" w:hAnsi="Arial" w:cs="Arial"/>
@@ -269,16 +3236,8 @@
         <w:rPr>
           <w:rFonts w:ascii="Arial" w:hAnsi="Arial" w:cs="Arial"/>
         </w:rPr>
-        <w:t xml:space="preserve">, when it should be in the </w:t>
-      </w:r>
-      <w:proofErr w:type="gramStart"/>
-      <w:r>
-        <w:rPr>
-          <w:rFonts w:ascii="Arial" w:hAnsi="Arial" w:cs="Arial"/>
-        </w:rPr>
-        <w:t>back-end</w:t>
-      </w:r>
-      <w:proofErr w:type="gramEnd"/>
+        <w:t>, when it should be in the back-end</w:t>
+      </w:r>
     </w:p>
     <w:p>
       <w:pPr>
@@ -358,21 +3317,301 @@
         <w:rPr>
           <w:rFonts w:ascii="Arial" w:hAnsi="Arial" w:cs="Arial"/>
         </w:rPr>
-        <w:t xml:space="preserve">Increased separation of roles between the front- and back-end – the front-end will be used for mainly view-related roles, while the </w:t>
-      </w:r>
-      <w:proofErr w:type="gramStart"/>
-      <w:r>
-        <w:rPr>
-          <w:rFonts w:ascii="Arial" w:hAnsi="Arial" w:cs="Arial"/>
-        </w:rPr>
-        <w:t>back-end</w:t>
-      </w:r>
-      <w:proofErr w:type="gramEnd"/>
-      <w:r>
-        <w:rPr>
-          <w:rFonts w:ascii="Arial" w:hAnsi="Arial" w:cs="Arial"/>
-        </w:rPr>
-        <w:t xml:space="preserve"> will primarily be used for data storage and manipulation</w:t>
+        <w:t>Increased separation of roles between the front- and back-end – the front-end will be used for mainly view-related roles, while the back-end will primarily be used for data storage and manipulation</w:t>
+      </w:r>
+    </w:p>
+    <w:p>
+      <w:pPr>
+        <w:pStyle w:val="ListParagraph"/>
+        <w:numPr>
+          <w:ilvl w:val="0"/>
+          <w:numId w:val="2"/>
+        </w:numPr>
+        <w:spacing w:line="240" w:lineRule="auto"/>
+        <w:rPr>
+          <w:rFonts w:ascii="Arial" w:hAnsi="Arial" w:cs="Arial"/>
+        </w:rPr>
+      </w:pPr>
+      <w:r>
+        <w:rPr>
+          <w:rFonts w:ascii="Arial" w:hAnsi="Arial" w:cs="Arial"/>
+          <w:b/>
+          <w:bCs/>
+        </w:rPr>
+        <w:t>[Front-end]</w:t>
+      </w:r>
+      <w:r>
+        <w:rPr>
+          <w:rFonts w:ascii="Arial" w:hAnsi="Arial" w:cs="Arial"/>
+        </w:rPr>
+        <w:t xml:space="preserve"> Refactor the form to use Reactive Forms.</w:t>
+      </w:r>
+    </w:p>
+    <w:p>
+      <w:pPr>
+        <w:pStyle w:val="ListParagraph"/>
+        <w:numPr>
+          <w:ilvl w:val="1"/>
+          <w:numId w:val="2"/>
+        </w:numPr>
+        <w:spacing w:line="240" w:lineRule="auto"/>
+        <w:rPr>
+          <w:rFonts w:ascii="Arial" w:hAnsi="Arial" w:cs="Arial"/>
+        </w:rPr>
+      </w:pPr>
+      <w:r>
+        <w:rPr>
+          <w:rFonts w:ascii="Arial" w:hAnsi="Arial" w:cs="Arial"/>
+          <w:b/>
+          <w:bCs/>
+        </w:rPr>
+        <w:t>Issues with Current Code:</w:t>
+      </w:r>
+    </w:p>
+    <w:p>
+      <w:pPr>
+        <w:pStyle w:val="ListParagraph"/>
+        <w:numPr>
+          <w:ilvl w:val="2"/>
+          <w:numId w:val="2"/>
+        </w:numPr>
+        <w:spacing w:line="240" w:lineRule="auto"/>
+        <w:rPr>
+          <w:rFonts w:ascii="Arial" w:hAnsi="Arial" w:cs="Arial"/>
+        </w:rPr>
+      </w:pPr>
+      <w:r>
+        <w:rPr>
+          <w:rFonts w:ascii="Arial" w:hAnsi="Arial" w:cs="Arial"/>
+        </w:rPr>
+        <w:t xml:space="preserve">While </w:t>
+      </w:r>
+      <w:r>
+        <w:rPr>
+          <w:rFonts w:ascii="Arial" w:hAnsi="Arial" w:cs="Arial"/>
+        </w:rPr>
+        <w:t>the code is able to collect information as the user interacts with the web application, some of it might’ve been done with somewhat “smelly” code, or using unconventional solutions, such as replacing the &lt;p&gt; element for the error message to update what questions weren’t answered yet.</w:t>
+      </w:r>
+    </w:p>
+    <w:p>
+      <w:pPr>
+        <w:pStyle w:val="ListParagraph"/>
+        <w:numPr>
+          <w:ilvl w:val="1"/>
+          <w:numId w:val="2"/>
+        </w:numPr>
+        <w:spacing w:line="240" w:lineRule="auto"/>
+        <w:rPr>
+          <w:rFonts w:ascii="Arial" w:hAnsi="Arial" w:cs="Arial"/>
+        </w:rPr>
+      </w:pPr>
+      <w:r>
+        <w:rPr>
+          <w:rFonts w:ascii="Arial" w:hAnsi="Arial" w:cs="Arial"/>
+          <w:b/>
+          <w:bCs/>
+        </w:rPr>
+        <w:t>How Solution will Improve Current Code:</w:t>
+      </w:r>
+    </w:p>
+    <w:p>
+      <w:pPr>
+        <w:pStyle w:val="ListParagraph"/>
+        <w:numPr>
+          <w:ilvl w:val="2"/>
+          <w:numId w:val="2"/>
+        </w:numPr>
+        <w:spacing w:line="240" w:lineRule="auto"/>
+        <w:rPr>
+          <w:rFonts w:ascii="Arial" w:hAnsi="Arial" w:cs="Arial"/>
+        </w:rPr>
+      </w:pPr>
+      <w:r>
+        <w:rPr>
+          <w:rFonts w:ascii="Arial" w:hAnsi="Arial" w:cs="Arial"/>
+        </w:rPr>
+        <w:t>This will make collecting user information cleaner, from a coding perspective.</w:t>
+      </w:r>
+    </w:p>
+    <w:p>
+      <w:pPr>
+        <w:pStyle w:val="ListParagraph"/>
+        <w:numPr>
+          <w:ilvl w:val="0"/>
+          <w:numId w:val="2"/>
+        </w:numPr>
+        <w:spacing w:line="240" w:lineRule="auto"/>
+        <w:rPr>
+          <w:rFonts w:ascii="Arial" w:hAnsi="Arial" w:cs="Arial"/>
+        </w:rPr>
+      </w:pPr>
+      <w:r>
+        <w:rPr>
+          <w:rFonts w:ascii="Arial" w:hAnsi="Arial" w:cs="Arial"/>
+          <w:b/>
+          <w:bCs/>
+        </w:rPr>
+        <w:t>[Testing]</w:t>
+      </w:r>
+      <w:r>
+        <w:rPr>
+          <w:rFonts w:ascii="Arial" w:hAnsi="Arial" w:cs="Arial"/>
+        </w:rPr>
+        <w:t xml:space="preserve"> Automate testing using Selenium.</w:t>
+      </w:r>
+    </w:p>
+    <w:p>
+      <w:pPr>
+        <w:pStyle w:val="ListParagraph"/>
+        <w:numPr>
+          <w:ilvl w:val="1"/>
+          <w:numId w:val="2"/>
+        </w:numPr>
+        <w:spacing w:line="240" w:lineRule="auto"/>
+        <w:rPr>
+          <w:rFonts w:ascii="Arial" w:hAnsi="Arial" w:cs="Arial"/>
+        </w:rPr>
+      </w:pPr>
+      <w:r>
+        <w:rPr>
+          <w:rFonts w:ascii="Arial" w:hAnsi="Arial" w:cs="Arial"/>
+          <w:b/>
+          <w:bCs/>
+        </w:rPr>
+        <w:t>Issues with Current Method:</w:t>
+      </w:r>
+    </w:p>
+    <w:p>
+      <w:pPr>
+        <w:pStyle w:val="ListParagraph"/>
+        <w:numPr>
+          <w:ilvl w:val="2"/>
+          <w:numId w:val="2"/>
+        </w:numPr>
+        <w:spacing w:line="240" w:lineRule="auto"/>
+        <w:rPr>
+          <w:rFonts w:ascii="Arial" w:hAnsi="Arial" w:cs="Arial"/>
+        </w:rPr>
+      </w:pPr>
+      <w:r>
+        <w:rPr>
+          <w:rFonts w:ascii="Arial" w:hAnsi="Arial" w:cs="Arial"/>
+        </w:rPr>
+        <w:t>Since there isn’t a lot you can do with the web application, manual testing was doable, however, it wouldn’t be scalable had the application been developed on a larger scale.</w:t>
+      </w:r>
+    </w:p>
+    <w:p>
+      <w:pPr>
+        <w:pStyle w:val="ListParagraph"/>
+        <w:numPr>
+          <w:ilvl w:val="0"/>
+          <w:numId w:val="2"/>
+        </w:numPr>
+        <w:spacing w:line="240" w:lineRule="auto"/>
+        <w:rPr>
+          <w:rFonts w:ascii="Arial" w:hAnsi="Arial" w:cs="Arial"/>
+        </w:rPr>
+      </w:pPr>
+      <w:r>
+        <w:rPr>
+          <w:rFonts w:ascii="Arial" w:hAnsi="Arial" w:cs="Arial"/>
+          <w:b/>
+          <w:bCs/>
+        </w:rPr>
+        <w:t>[Front-end]</w:t>
+      </w:r>
+      <w:r>
+        <w:rPr>
+          <w:rFonts w:ascii="Arial" w:hAnsi="Arial" w:cs="Arial"/>
+        </w:rPr>
+        <w:t xml:space="preserve"> Style refactoring:</w:t>
+      </w:r>
+    </w:p>
+    <w:p>
+      <w:pPr>
+        <w:pStyle w:val="ListParagraph"/>
+        <w:numPr>
+          <w:ilvl w:val="1"/>
+          <w:numId w:val="2"/>
+        </w:numPr>
+        <w:spacing w:line="240" w:lineRule="auto"/>
+        <w:rPr>
+          <w:rFonts w:ascii="Arial" w:hAnsi="Arial" w:cs="Arial"/>
+        </w:rPr>
+      </w:pPr>
+      <w:r>
+        <w:rPr>
+          <w:rFonts w:ascii="Arial" w:hAnsi="Arial" w:cs="Arial"/>
+        </w:rPr>
+        <w:t>Add icons</w:t>
+      </w:r>
+    </w:p>
+    <w:p>
+      <w:pPr>
+        <w:pStyle w:val="ListParagraph"/>
+        <w:numPr>
+          <w:ilvl w:val="1"/>
+          <w:numId w:val="2"/>
+        </w:numPr>
+        <w:spacing w:line="240" w:lineRule="auto"/>
+        <w:rPr>
+          <w:rFonts w:ascii="Arial" w:hAnsi="Arial" w:cs="Arial"/>
+        </w:rPr>
+      </w:pPr>
+      <w:r>
+        <w:rPr>
+          <w:rFonts w:ascii="Arial" w:hAnsi="Arial" w:cs="Arial"/>
+        </w:rPr>
+        <w:t>Add sliding animations for the questions</w:t>
+      </w:r>
+    </w:p>
+    <w:p>
+      <w:pPr>
+        <w:pStyle w:val="ListParagraph"/>
+        <w:numPr>
+          <w:ilvl w:val="1"/>
+          <w:numId w:val="2"/>
+        </w:numPr>
+        <w:spacing w:line="240" w:lineRule="auto"/>
+        <w:rPr>
+          <w:rFonts w:ascii="Arial" w:hAnsi="Arial" w:cs="Arial"/>
+        </w:rPr>
+      </w:pPr>
+      <w:r>
+        <w:rPr>
+          <w:rFonts w:ascii="Arial" w:hAnsi="Arial" w:cs="Arial"/>
+        </w:rPr>
+        <w:t>Change the start</w:t>
+      </w:r>
+      <w:r>
+        <w:rPr>
+          <w:rFonts w:ascii="Arial" w:hAnsi="Arial" w:cs="Arial"/>
+        </w:rPr>
+        <w:t>,</w:t>
+      </w:r>
+      <w:r>
+        <w:rPr>
+          <w:rFonts w:ascii="Arial" w:hAnsi="Arial" w:cs="Arial"/>
+        </w:rPr>
+        <w:t xml:space="preserve"> finish</w:t>
+      </w:r>
+      <w:r>
+        <w:rPr>
+          <w:rFonts w:ascii="Arial" w:hAnsi="Arial" w:cs="Arial"/>
+        </w:rPr>
+        <w:t>, and other navigation</w:t>
+      </w:r>
+      <w:r>
+        <w:rPr>
+          <w:rFonts w:ascii="Arial" w:hAnsi="Arial" w:cs="Arial"/>
+        </w:rPr>
+        <w:t xml:space="preserve"> buttons to look more </w:t>
+      </w:r>
+      <w:r>
+        <w:rPr>
+          <w:rFonts w:ascii="Arial" w:hAnsi="Arial" w:cs="Arial"/>
+        </w:rPr>
+        <w:t>streamlined and modern</w:t>
       </w:r>
     </w:p>
     <w:p>
@@ -412,7 +3651,6 @@
         </w:rPr>
         <w:t xml:space="preserve"> Remove the </w:t>
       </w:r>
-      <w:proofErr w:type="spellStart"/>
       <w:r>
         <w:rPr>
           <w:rFonts w:ascii="Courier New" w:hAnsi="Courier New" w:cs="Courier New"/>
@@ -422,7 +3660,6 @@
         </w:rPr>
         <w:t>selectedAnswer</w:t>
       </w:r>
-      <w:proofErr w:type="spellEnd"/>
       <w:r>
         <w:rPr>
           <w:rFonts w:ascii="Arial" w:hAnsi="Arial" w:cs="Arial"/>
@@ -430,7 +3667,6 @@
         </w:rPr>
         <w:t xml:space="preserve"> and </w:t>
       </w:r>
-      <w:proofErr w:type="spellStart"/>
       <w:r>
         <w:rPr>
           <w:rFonts w:ascii="Courier New" w:hAnsi="Courier New" w:cs="Courier New"/>
@@ -440,7 +3676,6 @@
         </w:rPr>
         <w:t>isSelected</w:t>
       </w:r>
-      <w:proofErr w:type="spellEnd"/>
       <w:r>
         <w:rPr>
           <w:rFonts w:ascii="Arial" w:hAnsi="Arial" w:cs="Arial"/>
@@ -563,6 +3798,7 @@
           <w:bCs/>
           <w:strike/>
         </w:rPr>
+        <w:lastRenderedPageBreak/>
         <w:t>How Solution with Improve Current Code:</w:t>
       </w:r>
     </w:p>
@@ -597,62 +3833,6 @@
     </w:p>
     <w:p>
       <w:pPr>
-        <w:pStyle w:val="ListParagraph"/>
-        <w:numPr>
-          <w:ilvl w:val="0"/>
-          <w:numId w:val="4"/>
-        </w:numPr>
-        <w:spacing w:line="240" w:lineRule="auto"/>
-        <w:rPr>
-          <w:rFonts w:ascii="Arial" w:hAnsi="Arial" w:cs="Arial"/>
-        </w:rPr>
-      </w:pPr>
-      <w:r>
-        <w:rPr>
-          <w:rFonts w:ascii="Arial" w:hAnsi="Arial" w:cs="Arial"/>
-          <w:b/>
-          <w:bCs/>
-        </w:rPr>
-        <w:t>[</w:t>
-      </w:r>
-      <w:r>
-        <w:rPr>
-          <w:rFonts w:ascii="Arial" w:hAnsi="Arial" w:cs="Arial"/>
-          <w:b/>
-          <w:bCs/>
-        </w:rPr>
-        <w:t>Testing]</w:t>
-      </w:r>
-      <w:r>
-        <w:rPr>
-          <w:rFonts w:ascii="Arial" w:hAnsi="Arial" w:cs="Arial"/>
-        </w:rPr>
-        <w:t xml:space="preserve"> Automate testing using Selenium.</w:t>
-      </w:r>
-    </w:p>
-    <w:p>
-      <w:pPr>
-        <w:pStyle w:val="ListParagraph"/>
-        <w:numPr>
-          <w:ilvl w:val="1"/>
-          <w:numId w:val="4"/>
-        </w:numPr>
-        <w:spacing w:line="240" w:lineRule="auto"/>
-        <w:rPr>
-          <w:rFonts w:ascii="Arial" w:hAnsi="Arial" w:cs="Arial"/>
-        </w:rPr>
-      </w:pPr>
-      <w:r>
-        <w:rPr>
-          <w:rFonts w:ascii="Arial" w:hAnsi="Arial" w:cs="Arial"/>
-          <w:b/>
-          <w:bCs/>
-        </w:rPr>
-        <w:t>Issues with Current Method:</w:t>
-      </w:r>
-    </w:p>
-    <w:p>
-      <w:pPr>
         <w:spacing w:line="240" w:lineRule="auto"/>
         <w:rPr>
           <w:rFonts w:ascii="Arial" w:hAnsi="Arial" w:cs="Arial"/>
@@ -688,7 +3868,6 @@
         </w:rPr>
         <w:t xml:space="preserve"> Refactor so that the database references an </w:t>
       </w:r>
-      <w:proofErr w:type="spellStart"/>
       <w:r>
         <w:rPr>
           <w:rFonts w:ascii="Courier New" w:hAnsi="Courier New" w:cs="Courier New"/>
@@ -698,7 +3877,6 @@
         </w:rPr>
         <w:t>AnswerSet</w:t>
       </w:r>
-      <w:proofErr w:type="spellEnd"/>
       <w:r>
         <w:rPr>
           <w:rFonts w:ascii="Arial" w:hAnsi="Arial" w:cs="Arial"/>
@@ -771,16 +3949,7 @@
           <w:rFonts w:ascii="Arial" w:hAnsi="Arial" w:cs="Arial"/>
           <w:strike/>
         </w:rPr>
-        <w:t>Pass variable to indic</w:t>
-      </w:r>
-      <w:bookmarkStart w:id="0" w:name="_GoBack"/>
-      <w:bookmarkEnd w:id="0"/>
-      <w:r>
-        <w:rPr>
-          <w:rFonts w:ascii="Arial" w:hAnsi="Arial" w:cs="Arial"/>
-          <w:strike/>
-        </w:rPr>
-        <w:t>ate whether Back or Next button called it to know what needs to be done; otherwise, subtract or add 1 from the HTML file and pass that calculation over</w:t>
+        <w:t>Pass variable to indicate whether Back or Next button called it to know what needs to be done; otherwise, subtract or add 1 from the HTML file and pass that calculation over</w:t>
       </w:r>
     </w:p>
     <w:p>
@@ -820,88 +3989,13 @@
         <w:spacing w:line="240" w:lineRule="auto"/>
         <w:rPr>
           <w:rFonts w:ascii="Arial" w:hAnsi="Arial" w:cs="Arial"/>
-        </w:rPr>
-      </w:pPr>
-      <w:r>
-        <w:rPr>
-          <w:rFonts w:ascii="Arial" w:hAnsi="Arial" w:cs="Arial"/>
-        </w:rPr>
-        <w:t>Change the buttons to look more sophisticated</w:t>
-      </w:r>
-    </w:p>
-    <w:p>
-      <w:pPr>
-        <w:pStyle w:val="ListParagraph"/>
-        <w:numPr>
-          <w:ilvl w:val="1"/>
-          <w:numId w:val="9"/>
-        </w:numPr>
-        <w:spacing w:line="240" w:lineRule="auto"/>
-        <w:rPr>
-          <w:rFonts w:ascii="Arial" w:hAnsi="Arial" w:cs="Arial"/>
-        </w:rPr>
-      </w:pPr>
-      <w:r>
-        <w:rPr>
-          <w:rFonts w:ascii="Arial" w:hAnsi="Arial" w:cs="Arial"/>
-        </w:rPr>
-        <w:t>Add icons?</w:t>
-      </w:r>
-    </w:p>
-    <w:p>
-      <w:pPr>
-        <w:pStyle w:val="ListParagraph"/>
-        <w:numPr>
-          <w:ilvl w:val="1"/>
-          <w:numId w:val="9"/>
-        </w:numPr>
-        <w:spacing w:line="240" w:lineRule="auto"/>
-        <w:rPr>
-          <w:rFonts w:ascii="Arial" w:hAnsi="Arial" w:cs="Arial"/>
-        </w:rPr>
-      </w:pPr>
-      <w:r>
-        <w:rPr>
-          <w:rFonts w:ascii="Arial" w:hAnsi="Arial" w:cs="Arial"/>
-        </w:rPr>
-        <w:lastRenderedPageBreak/>
-        <w:t>Add sliding animations for the questions, and the same animation as the start card for the suggestion card</w:t>
-      </w:r>
-    </w:p>
-    <w:p>
-      <w:pPr>
-        <w:pStyle w:val="ListParagraph"/>
-        <w:numPr>
-          <w:ilvl w:val="1"/>
-          <w:numId w:val="9"/>
-        </w:numPr>
-        <w:spacing w:line="240" w:lineRule="auto"/>
-        <w:rPr>
-          <w:rFonts w:ascii="Arial" w:hAnsi="Arial" w:cs="Arial"/>
-        </w:rPr>
-      </w:pPr>
-      <w:r>
-        <w:rPr>
-          <w:rFonts w:ascii="Arial" w:hAnsi="Arial" w:cs="Arial"/>
-        </w:rPr>
-        <w:t>Change the start and finish buttons to look more sophisticated</w:t>
-      </w:r>
-    </w:p>
-    <w:p>
-      <w:pPr>
-        <w:pStyle w:val="ListParagraph"/>
-        <w:numPr>
-          <w:ilvl w:val="1"/>
-          <w:numId w:val="9"/>
-        </w:numPr>
-        <w:spacing w:line="240" w:lineRule="auto"/>
-        <w:rPr>
-          <w:rFonts w:ascii="Arial" w:hAnsi="Arial" w:cs="Arial"/>
-        </w:rPr>
-      </w:pPr>
-      <w:r>
-        <w:rPr>
-          <w:rFonts w:ascii="Arial" w:hAnsi="Arial" w:cs="Arial"/>
+          <w:strike/>
+        </w:rPr>
+      </w:pPr>
+      <w:r>
+        <w:rPr>
+          <w:rFonts w:ascii="Arial" w:hAnsi="Arial" w:cs="Arial"/>
+          <w:strike/>
         </w:rPr>
         <w:t>Refactor to put common styles in the global styles.css</w:t>
       </w:r>
@@ -916,64 +4010,168 @@
         <w:spacing w:line="240" w:lineRule="auto"/>
         <w:rPr>
           <w:rFonts w:ascii="Arial" w:hAnsi="Arial" w:cs="Arial"/>
-        </w:rPr>
-      </w:pPr>
-      <w:r>
-        <w:rPr>
-          <w:rFonts w:ascii="Arial" w:hAnsi="Arial" w:cs="Arial"/>
-          <w:b/>
-          <w:bCs/>
+          <w:strike/>
+        </w:rPr>
+      </w:pPr>
+      <w:r>
+        <w:rPr>
+          <w:rFonts w:ascii="Arial" w:hAnsi="Arial" w:cs="Arial"/>
+          <w:b/>
+          <w:bCs/>
+          <w:strike/>
         </w:rPr>
         <w:t>[Back-end &amp; Front-end]</w:t>
       </w:r>
       <w:r>
         <w:rPr>
           <w:rFonts w:ascii="Arial" w:hAnsi="Arial" w:cs="Arial"/>
-        </w:rPr>
-        <w:t xml:space="preserve"> Clear out all unnecessary objects or code, such as base-panel, mock-</w:t>
-      </w:r>
-      <w:proofErr w:type="spellStart"/>
-      <w:r>
-        <w:rPr>
-          <w:rFonts w:ascii="Arial" w:hAnsi="Arial" w:cs="Arial"/>
-        </w:rPr>
-        <w:t>dbs</w:t>
-      </w:r>
-      <w:proofErr w:type="spellEnd"/>
-      <w:r>
-        <w:rPr>
-          <w:rFonts w:ascii="Arial" w:hAnsi="Arial" w:cs="Arial"/>
-        </w:rPr>
-        <w:t>, etc.</w:t>
-      </w:r>
-      <w:r>
-        <w:rPr>
-          <w:rFonts w:ascii="Arial" w:hAnsi="Arial" w:cs="Arial"/>
-        </w:rPr>
-        <w:t xml:space="preserve"> Weather </w:t>
-      </w:r>
-      <w:proofErr w:type="spellStart"/>
-      <w:r>
-        <w:rPr>
-          <w:rFonts w:ascii="Arial" w:hAnsi="Arial" w:cs="Arial"/>
-        </w:rPr>
-        <w:t>ForecastController</w:t>
-      </w:r>
-      <w:proofErr w:type="spellEnd"/>
-      <w:r>
-        <w:rPr>
-          <w:rFonts w:ascii="Arial" w:hAnsi="Arial" w:cs="Arial"/>
-        </w:rPr>
-        <w:t xml:space="preserve">, </w:t>
-      </w:r>
-      <w:proofErr w:type="spellStart"/>
-      <w:r>
-        <w:rPr>
-          <w:rFonts w:ascii="Arial" w:hAnsi="Arial" w:cs="Arial"/>
-        </w:rPr>
-        <w:t>etc</w:t>
-      </w:r>
-      <w:proofErr w:type="spellEnd"/>
+          <w:strike/>
+        </w:rPr>
+        <w:t xml:space="preserve"> Clear out all unnecessary objects or code, such as base-panel, mock-dbs, etc.</w:t>
+      </w:r>
+      <w:r>
+        <w:rPr>
+          <w:rFonts w:ascii="Arial" w:hAnsi="Arial" w:cs="Arial"/>
+          <w:strike/>
+        </w:rPr>
+        <w:t xml:space="preserve"> Weather ForecastController, etc</w:t>
+      </w:r>
+    </w:p>
+    <w:p>
+      <w:pPr>
+        <w:spacing w:line="240" w:lineRule="auto"/>
+        <w:rPr>
+          <w:rFonts w:ascii="Arial" w:hAnsi="Arial" w:cs="Arial"/>
+        </w:rPr>
+      </w:pPr>
+    </w:p>
+    <w:p>
+      <w:pPr>
+        <w:pStyle w:val="ListParagraph"/>
+        <w:numPr>
+          <w:ilvl w:val="0"/>
+          <w:numId w:val="9"/>
+        </w:numPr>
+        <w:spacing w:line="240" w:lineRule="auto"/>
+        <w:rPr>
+          <w:rFonts w:ascii="Arial" w:hAnsi="Arial" w:cs="Arial"/>
+          <w:strike/>
+        </w:rPr>
+      </w:pPr>
+      <w:r>
+        <w:rPr>
+          <w:rFonts w:ascii="Arial" w:hAnsi="Arial" w:cs="Arial"/>
+          <w:b/>
+          <w:bCs/>
+          <w:strike/>
+        </w:rPr>
+        <w:t>[Front-end]</w:t>
+      </w:r>
+      <w:r>
+        <w:rPr>
+          <w:rFonts w:ascii="Arial" w:hAnsi="Arial" w:cs="Arial"/>
+          <w:strike/>
+        </w:rPr>
+        <w:t xml:space="preserve"> Ensure that padding/margin is consistent between the start, question and suggestion panels</w:t>
+      </w:r>
+    </w:p>
+    <w:p>
+      <w:pPr>
+        <w:pStyle w:val="ListParagraph"/>
+        <w:rPr>
+          <w:rFonts w:ascii="Arial" w:hAnsi="Arial" w:cs="Arial"/>
+          <w:strike/>
+        </w:rPr>
+      </w:pPr>
+    </w:p>
+    <w:p>
+      <w:pPr>
+        <w:pStyle w:val="ListParagraph"/>
+        <w:numPr>
+          <w:ilvl w:val="0"/>
+          <w:numId w:val="9"/>
+        </w:numPr>
+        <w:spacing w:line="240" w:lineRule="auto"/>
+        <w:rPr>
+          <w:rFonts w:ascii="Arial" w:hAnsi="Arial" w:cs="Arial"/>
+          <w:strike/>
+        </w:rPr>
+      </w:pPr>
+      <w:r>
+        <w:rPr>
+          <w:rFonts w:ascii="Arial" w:hAnsi="Arial" w:cs="Arial"/>
+          <w:b/>
+          <w:bCs/>
+          <w:strike/>
+        </w:rPr>
+        <w:t>[Front-end]</w:t>
+      </w:r>
+      <w:r>
+        <w:rPr>
+          <w:rFonts w:ascii="Arial" w:hAnsi="Arial" w:cs="Arial"/>
+          <w:strike/>
+        </w:rPr>
+        <w:t xml:space="preserve"> Refactor the Questions panel.ts so that the last two methods are in the suggestions.ts</w:t>
+      </w:r>
+    </w:p>
+    <w:p>
+      <w:pPr>
+        <w:pStyle w:val="ListParagraph"/>
+        <w:rPr>
+          <w:rFonts w:ascii="Arial" w:hAnsi="Arial" w:cs="Arial"/>
+        </w:rPr>
+      </w:pPr>
+    </w:p>
+    <w:p>
+      <w:pPr>
+        <w:pStyle w:val="ListParagraph"/>
+        <w:numPr>
+          <w:ilvl w:val="0"/>
+          <w:numId w:val="9"/>
+        </w:numPr>
+        <w:spacing w:line="240" w:lineRule="auto"/>
+        <w:rPr>
+          <w:rFonts w:ascii="Arial" w:hAnsi="Arial" w:cs="Arial"/>
+          <w:strike/>
+        </w:rPr>
+      </w:pPr>
+      <w:r>
+        <w:rPr>
+          <w:rFonts w:ascii="Arial" w:hAnsi="Arial" w:cs="Arial"/>
+          <w:b/>
+          <w:bCs/>
+          <w:strike/>
+        </w:rPr>
+        <w:t>[Front-end]</w:t>
+      </w:r>
+      <w:r>
+        <w:rPr>
+          <w:rFonts w:ascii="Arial" w:hAnsi="Arial" w:cs="Arial"/>
+          <w:strike/>
+        </w:rPr>
+        <w:t xml:space="preserve"> Delete the base panel without errors!</w:t>
+      </w:r>
+    </w:p>
+    <w:p>
+      <w:pPr>
+        <w:pStyle w:val="ListParagraph"/>
+        <w:rPr>
+          <w:rFonts w:ascii="Arial" w:hAnsi="Arial" w:cs="Arial"/>
+        </w:rPr>
+      </w:pPr>
+    </w:p>
+    <w:p>
+      <w:pPr>
+        <w:pStyle w:val="ListParagraph"/>
+        <w:numPr>
+          <w:ilvl w:val="0"/>
+          <w:numId w:val="9"/>
+        </w:numPr>
+        <w:spacing w:line="240" w:lineRule="auto"/>
+        <w:rPr>
+          <w:rFonts w:ascii="Arial" w:hAnsi="Arial" w:cs="Arial"/>
+        </w:rPr>
+      </w:pPr>
     </w:p>
     <w:sectPr>
       <w:pgSz w:w="12240" w:h="15840"/>
@@ -1190,6 +4388,95 @@
     </w:lvl>
   </w:abstractNum>
   <w:abstractNum w:abstractNumId="2" w15:restartNumberingAfterBreak="0">
+    <w:nsid w:val="16F606D7"/>
+    <w:multiLevelType w:val="hybridMultilevel"/>
+    <w:tmpl w:val="98E87F1A"/>
+    <w:lvl w:ilvl="0" w:tplc="1009000F">
+      <w:start w:val="1"/>
+      <w:numFmt w:val="decimal"/>
+      <w:lvlText w:val="%1."/>
+      <w:lvlJc w:val="left"/>
+      <w:pPr>
+        <w:ind w:left="720" w:hanging="360"/>
+      </w:pPr>
+      <w:rPr>
+        <w:rFonts w:hint="default"/>
+      </w:rPr>
+    </w:lvl>
+    <w:lvl w:ilvl="1" w:tplc="10090019">
+      <w:start w:val="1"/>
+      <w:numFmt w:val="lowerLetter"/>
+      <w:lvlText w:val="%2."/>
+      <w:lvlJc w:val="left"/>
+      <w:pPr>
+        <w:ind w:left="1440" w:hanging="360"/>
+      </w:pPr>
+    </w:lvl>
+    <w:lvl w:ilvl="2" w:tplc="1009001B" w:tentative="1">
+      <w:start w:val="1"/>
+      <w:numFmt w:val="lowerRoman"/>
+      <w:lvlText w:val="%3."/>
+      <w:lvlJc w:val="right"/>
+      <w:pPr>
+        <w:ind w:left="2160" w:hanging="180"/>
+      </w:pPr>
+    </w:lvl>
+    <w:lvl w:ilvl="3" w:tplc="1009000F" w:tentative="1">
+      <w:start w:val="1"/>
+      <w:numFmt w:val="decimal"/>
+      <w:lvlText w:val="%4."/>
+      <w:lvlJc w:val="left"/>
+      <w:pPr>
+        <w:ind w:left="2880" w:hanging="360"/>
+      </w:pPr>
+    </w:lvl>
+    <w:lvl w:ilvl="4" w:tplc="10090019" w:tentative="1">
+      <w:start w:val="1"/>
+      <w:numFmt w:val="lowerLetter"/>
+      <w:lvlText w:val="%5."/>
+      <w:lvlJc w:val="left"/>
+      <w:pPr>
+        <w:ind w:left="3600" w:hanging="360"/>
+      </w:pPr>
+    </w:lvl>
+    <w:lvl w:ilvl="5" w:tplc="1009001B" w:tentative="1">
+      <w:start w:val="1"/>
+      <w:numFmt w:val="lowerRoman"/>
+      <w:lvlText w:val="%6."/>
+      <w:lvlJc w:val="right"/>
+      <w:pPr>
+        <w:ind w:left="4320" w:hanging="180"/>
+      </w:pPr>
+    </w:lvl>
+    <w:lvl w:ilvl="6" w:tplc="1009000F" w:tentative="1">
+      <w:start w:val="1"/>
+      <w:numFmt w:val="decimal"/>
+      <w:lvlText w:val="%7."/>
+      <w:lvlJc w:val="left"/>
+      <w:pPr>
+        <w:ind w:left="5040" w:hanging="360"/>
+      </w:pPr>
+    </w:lvl>
+    <w:lvl w:ilvl="7" w:tplc="10090019" w:tentative="1">
+      <w:start w:val="1"/>
+      <w:numFmt w:val="lowerLetter"/>
+      <w:lvlText w:val="%8."/>
+      <w:lvlJc w:val="left"/>
+      <w:pPr>
+        <w:ind w:left="5760" w:hanging="360"/>
+      </w:pPr>
+    </w:lvl>
+    <w:lvl w:ilvl="8" w:tplc="1009001B" w:tentative="1">
+      <w:start w:val="1"/>
+      <w:numFmt w:val="lowerRoman"/>
+      <w:lvlText w:val="%9."/>
+      <w:lvlJc w:val="right"/>
+      <w:pPr>
+        <w:ind w:left="6480" w:hanging="180"/>
+      </w:pPr>
+    </w:lvl>
+  </w:abstractNum>
+  <w:abstractNum w:abstractNumId="3" w15:restartNumberingAfterBreak="0">
     <w:nsid w:val="41B04AD6"/>
     <w:multiLevelType w:val="hybridMultilevel"/>
     <w:tmpl w:val="7C8EEFF0"/>
@@ -1302,7 +4589,96 @@
       </w:rPr>
     </w:lvl>
   </w:abstractNum>
-  <w:abstractNum w:abstractNumId="3" w15:restartNumberingAfterBreak="0">
+  <w:abstractNum w:abstractNumId="4" w15:restartNumberingAfterBreak="0">
+    <w:nsid w:val="48302B22"/>
+    <w:multiLevelType w:val="hybridMultilevel"/>
+    <w:tmpl w:val="D15077FA"/>
+    <w:lvl w:ilvl="0" w:tplc="1009000F">
+      <w:start w:val="1"/>
+      <w:numFmt w:val="decimal"/>
+      <w:lvlText w:val="%1."/>
+      <w:lvlJc w:val="left"/>
+      <w:pPr>
+        <w:ind w:left="720" w:hanging="360"/>
+      </w:pPr>
+      <w:rPr>
+        <w:rFonts w:hint="default"/>
+      </w:rPr>
+    </w:lvl>
+    <w:lvl w:ilvl="1" w:tplc="10090019">
+      <w:start w:val="1"/>
+      <w:numFmt w:val="lowerLetter"/>
+      <w:lvlText w:val="%2."/>
+      <w:lvlJc w:val="left"/>
+      <w:pPr>
+        <w:ind w:left="1440" w:hanging="360"/>
+      </w:pPr>
+    </w:lvl>
+    <w:lvl w:ilvl="2" w:tplc="1009001B" w:tentative="1">
+      <w:start w:val="1"/>
+      <w:numFmt w:val="lowerRoman"/>
+      <w:lvlText w:val="%3."/>
+      <w:lvlJc w:val="right"/>
+      <w:pPr>
+        <w:ind w:left="2160" w:hanging="180"/>
+      </w:pPr>
+    </w:lvl>
+    <w:lvl w:ilvl="3" w:tplc="1009000F" w:tentative="1">
+      <w:start w:val="1"/>
+      <w:numFmt w:val="decimal"/>
+      <w:lvlText w:val="%4."/>
+      <w:lvlJc w:val="left"/>
+      <w:pPr>
+        <w:ind w:left="2880" w:hanging="360"/>
+      </w:pPr>
+    </w:lvl>
+    <w:lvl w:ilvl="4" w:tplc="10090019" w:tentative="1">
+      <w:start w:val="1"/>
+      <w:numFmt w:val="lowerLetter"/>
+      <w:lvlText w:val="%5."/>
+      <w:lvlJc w:val="left"/>
+      <w:pPr>
+        <w:ind w:left="3600" w:hanging="360"/>
+      </w:pPr>
+    </w:lvl>
+    <w:lvl w:ilvl="5" w:tplc="1009001B" w:tentative="1">
+      <w:start w:val="1"/>
+      <w:numFmt w:val="lowerRoman"/>
+      <w:lvlText w:val="%6."/>
+      <w:lvlJc w:val="right"/>
+      <w:pPr>
+        <w:ind w:left="4320" w:hanging="180"/>
+      </w:pPr>
+    </w:lvl>
+    <w:lvl w:ilvl="6" w:tplc="1009000F" w:tentative="1">
+      <w:start w:val="1"/>
+      <w:numFmt w:val="decimal"/>
+      <w:lvlText w:val="%7."/>
+      <w:lvlJc w:val="left"/>
+      <w:pPr>
+        <w:ind w:left="5040" w:hanging="360"/>
+      </w:pPr>
+    </w:lvl>
+    <w:lvl w:ilvl="7" w:tplc="10090019" w:tentative="1">
+      <w:start w:val="1"/>
+      <w:numFmt w:val="lowerLetter"/>
+      <w:lvlText w:val="%8."/>
+      <w:lvlJc w:val="left"/>
+      <w:pPr>
+        <w:ind w:left="5760" w:hanging="360"/>
+      </w:pPr>
+    </w:lvl>
+    <w:lvl w:ilvl="8" w:tplc="1009001B" w:tentative="1">
+      <w:start w:val="1"/>
+      <w:numFmt w:val="lowerRoman"/>
+      <w:lvlText w:val="%9."/>
+      <w:lvlJc w:val="right"/>
+      <w:pPr>
+        <w:ind w:left="6480" w:hanging="180"/>
+      </w:pPr>
+    </w:lvl>
+  </w:abstractNum>
+  <w:abstractNum w:abstractNumId="5" w15:restartNumberingAfterBreak="0">
     <w:nsid w:val="4D556F75"/>
     <w:multiLevelType w:val="hybridMultilevel"/>
     <w:tmpl w:val="7D56C0B0"/>
@@ -1391,7 +4767,96 @@
       </w:pPr>
     </w:lvl>
   </w:abstractNum>
-  <w:abstractNum w:abstractNumId="4" w15:restartNumberingAfterBreak="0">
+  <w:abstractNum w:abstractNumId="6" w15:restartNumberingAfterBreak="0">
+    <w:nsid w:val="52D74969"/>
+    <w:multiLevelType w:val="hybridMultilevel"/>
+    <w:tmpl w:val="341A21FC"/>
+    <w:lvl w:ilvl="0" w:tplc="1009000F">
+      <w:start w:val="1"/>
+      <w:numFmt w:val="decimal"/>
+      <w:lvlText w:val="%1."/>
+      <w:lvlJc w:val="left"/>
+      <w:pPr>
+        <w:ind w:left="720" w:hanging="360"/>
+      </w:pPr>
+      <w:rPr>
+        <w:rFonts w:hint="default"/>
+      </w:rPr>
+    </w:lvl>
+    <w:lvl w:ilvl="1" w:tplc="10090019">
+      <w:start w:val="1"/>
+      <w:numFmt w:val="lowerLetter"/>
+      <w:lvlText w:val="%2."/>
+      <w:lvlJc w:val="left"/>
+      <w:pPr>
+        <w:ind w:left="1440" w:hanging="360"/>
+      </w:pPr>
+    </w:lvl>
+    <w:lvl w:ilvl="2" w:tplc="1009001B" w:tentative="1">
+      <w:start w:val="1"/>
+      <w:numFmt w:val="lowerRoman"/>
+      <w:lvlText w:val="%3."/>
+      <w:lvlJc w:val="right"/>
+      <w:pPr>
+        <w:ind w:left="2160" w:hanging="180"/>
+      </w:pPr>
+    </w:lvl>
+    <w:lvl w:ilvl="3" w:tplc="1009000F" w:tentative="1">
+      <w:start w:val="1"/>
+      <w:numFmt w:val="decimal"/>
+      <w:lvlText w:val="%4."/>
+      <w:lvlJc w:val="left"/>
+      <w:pPr>
+        <w:ind w:left="2880" w:hanging="360"/>
+      </w:pPr>
+    </w:lvl>
+    <w:lvl w:ilvl="4" w:tplc="10090019" w:tentative="1">
+      <w:start w:val="1"/>
+      <w:numFmt w:val="lowerLetter"/>
+      <w:lvlText w:val="%5."/>
+      <w:lvlJc w:val="left"/>
+      <w:pPr>
+        <w:ind w:left="3600" w:hanging="360"/>
+      </w:pPr>
+    </w:lvl>
+    <w:lvl w:ilvl="5" w:tplc="1009001B" w:tentative="1">
+      <w:start w:val="1"/>
+      <w:numFmt w:val="lowerRoman"/>
+      <w:lvlText w:val="%6."/>
+      <w:lvlJc w:val="right"/>
+      <w:pPr>
+        <w:ind w:left="4320" w:hanging="180"/>
+      </w:pPr>
+    </w:lvl>
+    <w:lvl w:ilvl="6" w:tplc="1009000F" w:tentative="1">
+      <w:start w:val="1"/>
+      <w:numFmt w:val="decimal"/>
+      <w:lvlText w:val="%7."/>
+      <w:lvlJc w:val="left"/>
+      <w:pPr>
+        <w:ind w:left="5040" w:hanging="360"/>
+      </w:pPr>
+    </w:lvl>
+    <w:lvl w:ilvl="7" w:tplc="10090019" w:tentative="1">
+      <w:start w:val="1"/>
+      <w:numFmt w:val="lowerLetter"/>
+      <w:lvlText w:val="%8."/>
+      <w:lvlJc w:val="left"/>
+      <w:pPr>
+        <w:ind w:left="5760" w:hanging="360"/>
+      </w:pPr>
+    </w:lvl>
+    <w:lvl w:ilvl="8" w:tplc="1009001B" w:tentative="1">
+      <w:start w:val="1"/>
+      <w:numFmt w:val="lowerRoman"/>
+      <w:lvlText w:val="%9."/>
+      <w:lvlJc w:val="right"/>
+      <w:pPr>
+        <w:ind w:left="6480" w:hanging="180"/>
+      </w:pPr>
+    </w:lvl>
+  </w:abstractNum>
+  <w:abstractNum w:abstractNumId="7" w15:restartNumberingAfterBreak="0">
     <w:nsid w:val="54A46026"/>
     <w:multiLevelType w:val="hybridMultilevel"/>
     <w:tmpl w:val="0108C8CA"/>
@@ -1504,7 +4969,7 @@
       </w:rPr>
     </w:lvl>
   </w:abstractNum>
-  <w:abstractNum w:abstractNumId="5" w15:restartNumberingAfterBreak="0">
+  <w:abstractNum w:abstractNumId="8" w15:restartNumberingAfterBreak="0">
     <w:nsid w:val="5590330B"/>
     <w:multiLevelType w:val="hybridMultilevel"/>
     <w:tmpl w:val="DDBAA184"/>
@@ -1617,10 +5082,123 @@
       </w:rPr>
     </w:lvl>
   </w:abstractNum>
-  <w:abstractNum w:abstractNumId="6" w15:restartNumberingAfterBreak="0">
+  <w:abstractNum w:abstractNumId="9" w15:restartNumberingAfterBreak="0">
+    <w:nsid w:val="589877A1"/>
+    <w:multiLevelType w:val="hybridMultilevel"/>
+    <w:tmpl w:val="5218D316"/>
+    <w:lvl w:ilvl="0" w:tplc="10090001">
+      <w:start w:val="1"/>
+      <w:numFmt w:val="bullet"/>
+      <w:lvlText w:val=""/>
+      <w:lvlJc w:val="left"/>
+      <w:pPr>
+        <w:ind w:left="720" w:hanging="360"/>
+      </w:pPr>
+      <w:rPr>
+        <w:rFonts w:ascii="Symbol" w:hAnsi="Symbol" w:hint="default"/>
+      </w:rPr>
+    </w:lvl>
+    <w:lvl w:ilvl="1" w:tplc="10090003" w:tentative="1">
+      <w:start w:val="1"/>
+      <w:numFmt w:val="bullet"/>
+      <w:lvlText w:val="o"/>
+      <w:lvlJc w:val="left"/>
+      <w:pPr>
+        <w:ind w:left="1440" w:hanging="360"/>
+      </w:pPr>
+      <w:rPr>
+        <w:rFonts w:ascii="Courier New" w:hAnsi="Courier New" w:cs="Courier New" w:hint="default"/>
+      </w:rPr>
+    </w:lvl>
+    <w:lvl w:ilvl="2" w:tplc="10090005" w:tentative="1">
+      <w:start w:val="1"/>
+      <w:numFmt w:val="bullet"/>
+      <w:lvlText w:val=""/>
+      <w:lvlJc w:val="left"/>
+      <w:pPr>
+        <w:ind w:left="2160" w:hanging="360"/>
+      </w:pPr>
+      <w:rPr>
+        <w:rFonts w:ascii="Wingdings" w:hAnsi="Wingdings" w:hint="default"/>
+      </w:rPr>
+    </w:lvl>
+    <w:lvl w:ilvl="3" w:tplc="10090001" w:tentative="1">
+      <w:start w:val="1"/>
+      <w:numFmt w:val="bullet"/>
+      <w:lvlText w:val=""/>
+      <w:lvlJc w:val="left"/>
+      <w:pPr>
+        <w:ind w:left="2880" w:hanging="360"/>
+      </w:pPr>
+      <w:rPr>
+        <w:rFonts w:ascii="Symbol" w:hAnsi="Symbol" w:hint="default"/>
+      </w:rPr>
+    </w:lvl>
+    <w:lvl w:ilvl="4" w:tplc="10090003" w:tentative="1">
+      <w:start w:val="1"/>
+      <w:numFmt w:val="bullet"/>
+      <w:lvlText w:val="o"/>
+      <w:lvlJc w:val="left"/>
+      <w:pPr>
+        <w:ind w:left="3600" w:hanging="360"/>
+      </w:pPr>
+      <w:rPr>
+        <w:rFonts w:ascii="Courier New" w:hAnsi="Courier New" w:cs="Courier New" w:hint="default"/>
+      </w:rPr>
+    </w:lvl>
+    <w:lvl w:ilvl="5" w:tplc="10090005" w:tentative="1">
+      <w:start w:val="1"/>
+      <w:numFmt w:val="bullet"/>
+      <w:lvlText w:val=""/>
+      <w:lvlJc w:val="left"/>
+      <w:pPr>
+        <w:ind w:left="4320" w:hanging="360"/>
+      </w:pPr>
+      <w:rPr>
+        <w:rFonts w:ascii="Wingdings" w:hAnsi="Wingdings" w:hint="default"/>
+      </w:rPr>
+    </w:lvl>
+    <w:lvl w:ilvl="6" w:tplc="10090001" w:tentative="1">
+      <w:start w:val="1"/>
+      <w:numFmt w:val="bullet"/>
+      <w:lvlText w:val=""/>
+      <w:lvlJc w:val="left"/>
+      <w:pPr>
+        <w:ind w:left="5040" w:hanging="360"/>
+      </w:pPr>
+      <w:rPr>
+        <w:rFonts w:ascii="Symbol" w:hAnsi="Symbol" w:hint="default"/>
+      </w:rPr>
+    </w:lvl>
+    <w:lvl w:ilvl="7" w:tplc="10090003" w:tentative="1">
+      <w:start w:val="1"/>
+      <w:numFmt w:val="bullet"/>
+      <w:lvlText w:val="o"/>
+      <w:lvlJc w:val="left"/>
+      <w:pPr>
+        <w:ind w:left="5760" w:hanging="360"/>
+      </w:pPr>
+      <w:rPr>
+        <w:rFonts w:ascii="Courier New" w:hAnsi="Courier New" w:cs="Courier New" w:hint="default"/>
+      </w:rPr>
+    </w:lvl>
+    <w:lvl w:ilvl="8" w:tplc="10090005" w:tentative="1">
+      <w:start w:val="1"/>
+      <w:numFmt w:val="bullet"/>
+      <w:lvlText w:val=""/>
+      <w:lvlJc w:val="left"/>
+      <w:pPr>
+        <w:ind w:left="6480" w:hanging="360"/>
+      </w:pPr>
+      <w:rPr>
+        <w:rFonts w:ascii="Wingdings" w:hAnsi="Wingdings" w:hint="default"/>
+      </w:rPr>
+    </w:lvl>
+  </w:abstractNum>
+  <w:abstractNum w:abstractNumId="10" w15:restartNumberingAfterBreak="0">
     <w:nsid w:val="5B1E61C0"/>
     <w:multiLevelType w:val="hybridMultilevel"/>
-    <w:tmpl w:val="ABFEA964"/>
+    <w:tmpl w:val="12A0DC50"/>
     <w:lvl w:ilvl="0" w:tplc="10090001">
       <w:start w:val="1"/>
       <w:numFmt w:val="bullet"/>
@@ -1730,7 +5308,7 @@
       </w:rPr>
     </w:lvl>
   </w:abstractNum>
-  <w:abstractNum w:abstractNumId="7" w15:restartNumberingAfterBreak="0">
+  <w:abstractNum w:abstractNumId="11" w15:restartNumberingAfterBreak="0">
     <w:nsid w:val="72C11A41"/>
     <w:multiLevelType w:val="hybridMultilevel"/>
     <w:tmpl w:val="50925C28"/>
@@ -1843,7 +5421,7 @@
       </w:rPr>
     </w:lvl>
   </w:abstractNum>
-  <w:abstractNum w:abstractNumId="8" w15:restartNumberingAfterBreak="0">
+  <w:abstractNum w:abstractNumId="12" w15:restartNumberingAfterBreak="0">
     <w:nsid w:val="744246CB"/>
     <w:multiLevelType w:val="hybridMultilevel"/>
     <w:tmpl w:val="3D486DB2"/>
@@ -1954,34 +5532,254 @@
       <w:rPr>
         <w:rFonts w:ascii="Wingdings" w:hAnsi="Wingdings" w:hint="default"/>
       </w:rPr>
+    </w:lvl>
+  </w:abstractNum>
+  <w:abstractNum w:abstractNumId="13" w15:restartNumberingAfterBreak="0">
+    <w:nsid w:val="75CB4F39"/>
+    <w:multiLevelType w:val="hybridMultilevel"/>
+    <w:tmpl w:val="267A658A"/>
+    <w:lvl w:ilvl="0" w:tplc="10090001">
+      <w:start w:val="1"/>
+      <w:numFmt w:val="bullet"/>
+      <w:lvlText w:val=""/>
+      <w:lvlJc w:val="left"/>
+      <w:pPr>
+        <w:ind w:left="720" w:hanging="360"/>
+      </w:pPr>
+      <w:rPr>
+        <w:rFonts w:ascii="Symbol" w:hAnsi="Symbol" w:hint="default"/>
+      </w:rPr>
+    </w:lvl>
+    <w:lvl w:ilvl="1" w:tplc="10090003">
+      <w:start w:val="1"/>
+      <w:numFmt w:val="bullet"/>
+      <w:lvlText w:val="o"/>
+      <w:lvlJc w:val="left"/>
+      <w:pPr>
+        <w:ind w:left="1440" w:hanging="360"/>
+      </w:pPr>
+      <w:rPr>
+        <w:rFonts w:ascii="Courier New" w:hAnsi="Courier New" w:cs="Courier New" w:hint="default"/>
+      </w:rPr>
+    </w:lvl>
+    <w:lvl w:ilvl="2" w:tplc="10090005" w:tentative="1">
+      <w:start w:val="1"/>
+      <w:numFmt w:val="bullet"/>
+      <w:lvlText w:val=""/>
+      <w:lvlJc w:val="left"/>
+      <w:pPr>
+        <w:ind w:left="2160" w:hanging="360"/>
+      </w:pPr>
+      <w:rPr>
+        <w:rFonts w:ascii="Wingdings" w:hAnsi="Wingdings" w:hint="default"/>
+      </w:rPr>
+    </w:lvl>
+    <w:lvl w:ilvl="3" w:tplc="10090001" w:tentative="1">
+      <w:start w:val="1"/>
+      <w:numFmt w:val="bullet"/>
+      <w:lvlText w:val=""/>
+      <w:lvlJc w:val="left"/>
+      <w:pPr>
+        <w:ind w:left="2880" w:hanging="360"/>
+      </w:pPr>
+      <w:rPr>
+        <w:rFonts w:ascii="Symbol" w:hAnsi="Symbol" w:hint="default"/>
+      </w:rPr>
+    </w:lvl>
+    <w:lvl w:ilvl="4" w:tplc="10090003" w:tentative="1">
+      <w:start w:val="1"/>
+      <w:numFmt w:val="bullet"/>
+      <w:lvlText w:val="o"/>
+      <w:lvlJc w:val="left"/>
+      <w:pPr>
+        <w:ind w:left="3600" w:hanging="360"/>
+      </w:pPr>
+      <w:rPr>
+        <w:rFonts w:ascii="Courier New" w:hAnsi="Courier New" w:cs="Courier New" w:hint="default"/>
+      </w:rPr>
+    </w:lvl>
+    <w:lvl w:ilvl="5" w:tplc="10090005" w:tentative="1">
+      <w:start w:val="1"/>
+      <w:numFmt w:val="bullet"/>
+      <w:lvlText w:val=""/>
+      <w:lvlJc w:val="left"/>
+      <w:pPr>
+        <w:ind w:left="4320" w:hanging="360"/>
+      </w:pPr>
+      <w:rPr>
+        <w:rFonts w:ascii="Wingdings" w:hAnsi="Wingdings" w:hint="default"/>
+      </w:rPr>
+    </w:lvl>
+    <w:lvl w:ilvl="6" w:tplc="10090001" w:tentative="1">
+      <w:start w:val="1"/>
+      <w:numFmt w:val="bullet"/>
+      <w:lvlText w:val=""/>
+      <w:lvlJc w:val="left"/>
+      <w:pPr>
+        <w:ind w:left="5040" w:hanging="360"/>
+      </w:pPr>
+      <w:rPr>
+        <w:rFonts w:ascii="Symbol" w:hAnsi="Symbol" w:hint="default"/>
+      </w:rPr>
+    </w:lvl>
+    <w:lvl w:ilvl="7" w:tplc="10090003" w:tentative="1">
+      <w:start w:val="1"/>
+      <w:numFmt w:val="bullet"/>
+      <w:lvlText w:val="o"/>
+      <w:lvlJc w:val="left"/>
+      <w:pPr>
+        <w:ind w:left="5760" w:hanging="360"/>
+      </w:pPr>
+      <w:rPr>
+        <w:rFonts w:ascii="Courier New" w:hAnsi="Courier New" w:cs="Courier New" w:hint="default"/>
+      </w:rPr>
+    </w:lvl>
+    <w:lvl w:ilvl="8" w:tplc="10090005" w:tentative="1">
+      <w:start w:val="1"/>
+      <w:numFmt w:val="bullet"/>
+      <w:lvlText w:val=""/>
+      <w:lvlJc w:val="left"/>
+      <w:pPr>
+        <w:ind w:left="6480" w:hanging="360"/>
+      </w:pPr>
+      <w:rPr>
+        <w:rFonts w:ascii="Wingdings" w:hAnsi="Wingdings" w:hint="default"/>
+      </w:rPr>
+    </w:lvl>
+  </w:abstractNum>
+  <w:abstractNum w:abstractNumId="14" w15:restartNumberingAfterBreak="0">
+    <w:nsid w:val="7DD10416"/>
+    <w:multiLevelType w:val="hybridMultilevel"/>
+    <w:tmpl w:val="967461F4"/>
+    <w:lvl w:ilvl="0" w:tplc="1009000F">
+      <w:start w:val="1"/>
+      <w:numFmt w:val="decimal"/>
+      <w:lvlText w:val="%1."/>
+      <w:lvlJc w:val="left"/>
+      <w:pPr>
+        <w:ind w:left="720" w:hanging="360"/>
+      </w:pPr>
+      <w:rPr>
+        <w:rFonts w:hint="default"/>
+      </w:rPr>
+    </w:lvl>
+    <w:lvl w:ilvl="1" w:tplc="10090019" w:tentative="1">
+      <w:start w:val="1"/>
+      <w:numFmt w:val="lowerLetter"/>
+      <w:lvlText w:val="%2."/>
+      <w:lvlJc w:val="left"/>
+      <w:pPr>
+        <w:ind w:left="1440" w:hanging="360"/>
+      </w:pPr>
+    </w:lvl>
+    <w:lvl w:ilvl="2" w:tplc="1009001B" w:tentative="1">
+      <w:start w:val="1"/>
+      <w:numFmt w:val="lowerRoman"/>
+      <w:lvlText w:val="%3."/>
+      <w:lvlJc w:val="right"/>
+      <w:pPr>
+        <w:ind w:left="2160" w:hanging="180"/>
+      </w:pPr>
+    </w:lvl>
+    <w:lvl w:ilvl="3" w:tplc="1009000F" w:tentative="1">
+      <w:start w:val="1"/>
+      <w:numFmt w:val="decimal"/>
+      <w:lvlText w:val="%4."/>
+      <w:lvlJc w:val="left"/>
+      <w:pPr>
+        <w:ind w:left="2880" w:hanging="360"/>
+      </w:pPr>
+    </w:lvl>
+    <w:lvl w:ilvl="4" w:tplc="10090019" w:tentative="1">
+      <w:start w:val="1"/>
+      <w:numFmt w:val="lowerLetter"/>
+      <w:lvlText w:val="%5."/>
+      <w:lvlJc w:val="left"/>
+      <w:pPr>
+        <w:ind w:left="3600" w:hanging="360"/>
+      </w:pPr>
+    </w:lvl>
+    <w:lvl w:ilvl="5" w:tplc="1009001B" w:tentative="1">
+      <w:start w:val="1"/>
+      <w:numFmt w:val="lowerRoman"/>
+      <w:lvlText w:val="%6."/>
+      <w:lvlJc w:val="right"/>
+      <w:pPr>
+        <w:ind w:left="4320" w:hanging="180"/>
+      </w:pPr>
+    </w:lvl>
+    <w:lvl w:ilvl="6" w:tplc="1009000F" w:tentative="1">
+      <w:start w:val="1"/>
+      <w:numFmt w:val="decimal"/>
+      <w:lvlText w:val="%7."/>
+      <w:lvlJc w:val="left"/>
+      <w:pPr>
+        <w:ind w:left="5040" w:hanging="360"/>
+      </w:pPr>
+    </w:lvl>
+    <w:lvl w:ilvl="7" w:tplc="10090019" w:tentative="1">
+      <w:start w:val="1"/>
+      <w:numFmt w:val="lowerLetter"/>
+      <w:lvlText w:val="%8."/>
+      <w:lvlJc w:val="left"/>
+      <w:pPr>
+        <w:ind w:left="5760" w:hanging="360"/>
+      </w:pPr>
+    </w:lvl>
+    <w:lvl w:ilvl="8" w:tplc="1009001B" w:tentative="1">
+      <w:start w:val="1"/>
+      <w:numFmt w:val="lowerRoman"/>
+      <w:lvlText w:val="%9."/>
+      <w:lvlJc w:val="right"/>
+      <w:pPr>
+        <w:ind w:left="6480" w:hanging="180"/>
+      </w:pPr>
     </w:lvl>
   </w:abstractNum>
   <w:num w:numId="1">
     <w:abstractNumId w:val="0"/>
   </w:num>
   <w:num w:numId="2">
-    <w:abstractNumId w:val="2"/>
+    <w:abstractNumId w:val="3"/>
   </w:num>
   <w:num w:numId="3">
-    <w:abstractNumId w:val="5"/>
+    <w:abstractNumId w:val="8"/>
   </w:num>
   <w:num w:numId="4">
-    <w:abstractNumId w:val="4"/>
+    <w:abstractNumId w:val="7"/>
   </w:num>
   <w:num w:numId="5">
     <w:abstractNumId w:val="1"/>
   </w:num>
   <w:num w:numId="6">
-    <w:abstractNumId w:val="3"/>
+    <w:abstractNumId w:val="5"/>
   </w:num>
   <w:num w:numId="7">
-    <w:abstractNumId w:val="7"/>
+    <w:abstractNumId w:val="11"/>
   </w:num>
   <w:num w:numId="8">
-    <w:abstractNumId w:val="8"/>
+    <w:abstractNumId w:val="12"/>
   </w:num>
   <w:num w:numId="9">
+    <w:abstractNumId w:val="10"/>
+  </w:num>
+  <w:num w:numId="10">
+    <w:abstractNumId w:val="9"/>
+  </w:num>
+  <w:num w:numId="11">
+    <w:abstractNumId w:val="14"/>
+  </w:num>
+  <w:num w:numId="12">
+    <w:abstractNumId w:val="2"/>
+  </w:num>
+  <w:num w:numId="13">
     <w:abstractNumId w:val="6"/>
+  </w:num>
+  <w:num w:numId="14">
+    <w:abstractNumId w:val="4"/>
+  </w:num>
+  <w:num w:numId="15">
+    <w:abstractNumId w:val="13"/>
   </w:num>
 </w:numbering>
 </file>
@@ -2109,6 +5907,7 @@
     <w:lsdException w:name="HTML Sample" w:semiHidden="1" w:unhideWhenUsed="1"/>
     <w:lsdException w:name="HTML Typewriter" w:semiHidden="1" w:unhideWhenUsed="1"/>
     <w:lsdException w:name="HTML Variable" w:semiHidden="1" w:unhideWhenUsed="1"/>
+    <w:lsdException w:name="Normal Table" w:semiHidden="1" w:unhideWhenUsed="1"/>
     <w:lsdException w:name="annotation subject" w:semiHidden="1" w:unhideWhenUsed="1"/>
     <w:lsdException w:name="No List" w:semiHidden="1" w:unhideWhenUsed="1"/>
     <w:lsdException w:name="Outline List 1" w:semiHidden="1" w:unhideWhenUsed="1"/>
@@ -2154,9 +5953,11 @@
     <w:lsdException w:name="Table Subtle 1" w:semiHidden="1" w:unhideWhenUsed="1"/>
     <w:lsdException w:name="Table Subtle 2" w:semiHidden="1" w:unhideWhenUsed="1"/>
     <w:lsdException w:name="Table Web 1" w:semiHidden="1" w:unhideWhenUsed="1"/>
+    <w:lsdException w:name="Table Web 2" w:semiHidden="1" w:unhideWhenUsed="1"/>
     <w:lsdException w:name="Table Web 3" w:semiHidden="1" w:unhideWhenUsed="1"/>
     <w:lsdException w:name="Balloon Text" w:semiHidden="1" w:unhideWhenUsed="1"/>
     <w:lsdException w:name="Table Grid" w:uiPriority="39"/>
+    <w:lsdException w:name="Table Theme" w:semiHidden="1" w:unhideWhenUsed="1"/>
     <w:lsdException w:name="Placeholder Text" w:semiHidden="1"/>
     <w:lsdException w:name="No Spacing" w:uiPriority="1" w:qFormat="1"/>
     <w:lsdException w:name="Light Shading" w:uiPriority="60"/>
@@ -2420,6 +6221,29 @@
       <w:ind w:left="720"/>
       <w:contextualSpacing/>
     </w:pPr>
+  </w:style>
+  <w:style w:type="character" w:styleId="Hyperlink">
+    <w:name w:val="Hyperlink"/>
+    <w:basedOn w:val="DefaultParagraphFont"/>
+    <w:uiPriority w:val="99"/>
+    <w:unhideWhenUsed/>
+    <w:rsid w:val="002779FC"/>
+    <w:rPr>
+      <w:color w:val="0563C1" w:themeColor="hyperlink"/>
+      <w:u w:val="single"/>
+    </w:rPr>
+  </w:style>
+  <w:style w:type="character" w:styleId="UnresolvedMention">
+    <w:name w:val="Unresolved Mention"/>
+    <w:basedOn w:val="DefaultParagraphFont"/>
+    <w:uiPriority w:val="99"/>
+    <w:semiHidden/>
+    <w:unhideWhenUsed/>
+    <w:rsid w:val="002779FC"/>
+    <w:rPr>
+      <w:color w:val="605E5C"/>
+      <w:shd w:val="clear" w:color="auto" w:fill="E1DFDD"/>
+    </w:rPr>
   </w:style>
 </w:styles>
 </file>

</xml_diff>